<commit_message>
Added Schema apelarii functiilor
Pot aparea modificari
</commit_message>
<xml_diff>
--- a/Documentatie.docx
+++ b/Documentatie.docx
@@ -1,6 +1,6 @@
 
 <file path=word/document.xml><?xml version="1.0" encoding="utf-8"?>
-<w:document xmlns:wpc="http://schemas.microsoft.com/office/word/2010/wordprocessingCanvas" xmlns:cx="http://schemas.microsoft.com/office/drawing/2014/chartex" xmlns:cx1="http://schemas.microsoft.com/office/drawing/2015/9/8/chartex" xmlns:cx2="http://schemas.microsoft.com/office/drawing/2015/10/21/chartex" xmlns:cx3="http://schemas.microsoft.com/office/drawing/2016/5/9/chartex" xmlns:cx4="http://schemas.microsoft.com/office/drawing/2016/5/10/chartex" xmlns:cx5="http://schemas.microsoft.com/office/drawing/2016/5/11/chartex" xmlns:cx6="http://schemas.microsoft.com/office/drawing/2016/5/12/chartex" xmlns:cx7="http://schemas.microsoft.com/office/drawing/2016/5/13/chartex" xmlns:cx8="http://schemas.microsoft.com/office/drawing/2016/5/14/chartex" xmlns:mc="http://schemas.openxmlformats.org/markup-compatibility/2006" xmlns:aink="http://schemas.microsoft.com/office/drawing/2016/ink" xmlns:am3d="http://schemas.microsoft.com/office/drawing/2017/model3d" xmlns:o="urn:schemas-microsoft-com:office:office" xmlns:oel="http://schemas.microsoft.com/office/2019/extlst" xmlns:r="http://schemas.openxmlformats.org/officeDocument/2006/relationships" xmlns:m="http://schemas.openxmlformats.org/officeDocument/2006/math" xmlns:v="urn:schemas-microsoft-com:vml" xmlns:wp14="http://schemas.microsoft.com/office/word/2010/wordprocessingDrawing" xmlns:wp="http://schemas.openxmlformats.org/drawingml/2006/wordprocessingDrawing" xmlns:w10="urn:schemas-microsoft-com:office:word" xmlns:w="http://schemas.openxmlformats.org/wordprocessingml/2006/main" xmlns:w14="http://schemas.microsoft.com/office/word/2010/wordml" xmlns:w15="http://schemas.microsoft.com/office/word/2012/wordml" xmlns:w16cex="http://schemas.microsoft.com/office/word/2018/wordml/cex" xmlns:w16cid="http://schemas.microsoft.com/office/word/2016/wordml/cid" xmlns:w16="http://schemas.microsoft.com/office/word/2018/wordml" xmlns:w16sdtdh="http://schemas.microsoft.com/office/word/2020/wordml/sdtdatahash" xmlns:w16se="http://schemas.microsoft.com/office/word/2015/wordml/symex" xmlns:wpg="http://schemas.microsoft.com/office/word/2010/wordprocessingGroup" xmlns:wpi="http://schemas.microsoft.com/office/word/2010/wordprocessingInk" xmlns:wne="http://schemas.microsoft.com/office/word/2006/wordml" xmlns:wps="http://schemas.microsoft.com/office/word/2010/wordprocessingShape" mc:Ignorable="w14 w15 w16se w16cid w16 w16cex w16sdtdh wp14">
+<w:document xmlns:wpc="http://schemas.microsoft.com/office/word/2010/wordprocessingCanvas" xmlns:cx="http://schemas.microsoft.com/office/drawing/2014/chartex" xmlns:cx1="http://schemas.microsoft.com/office/drawing/2015/9/8/chartex" xmlns:cx2="http://schemas.microsoft.com/office/drawing/2015/10/21/chartex" xmlns:cx3="http://schemas.microsoft.com/office/drawing/2016/5/9/chartex" xmlns:cx4="http://schemas.microsoft.com/office/drawing/2016/5/10/chartex" xmlns:cx5="http://schemas.microsoft.com/office/drawing/2016/5/11/chartex" xmlns:cx6="http://schemas.microsoft.com/office/drawing/2016/5/12/chartex" xmlns:cx7="http://schemas.microsoft.com/office/drawing/2016/5/13/chartex" xmlns:cx8="http://schemas.microsoft.com/office/drawing/2016/5/14/chartex" xmlns:mc="http://schemas.openxmlformats.org/markup-compatibility/2006" xmlns:aink="http://schemas.microsoft.com/office/drawing/2016/ink" xmlns:am3d="http://schemas.microsoft.com/office/drawing/2017/model3d" xmlns:o="urn:schemas-microsoft-com:office:office" xmlns:oel="http://schemas.microsoft.com/office/2019/extlst" xmlns:r="http://schemas.openxmlformats.org/officeDocument/2006/relationships" xmlns:m="http://schemas.openxmlformats.org/officeDocument/2006/math" xmlns:v="urn:schemas-microsoft-com:vml" xmlns:wp14="http://schemas.microsoft.com/office/word/2010/wordprocessingDrawing" xmlns:wp="http://schemas.openxmlformats.org/drawingml/2006/wordprocessingDrawing" xmlns:w10="urn:schemas-microsoft-com:office:word" xmlns:w="http://schemas.openxmlformats.org/wordprocessingml/2006/main" xmlns:w14="http://schemas.microsoft.com/office/word/2010/wordml" xmlns:w15="http://schemas.microsoft.com/office/word/2012/wordml" xmlns:w16cex="http://schemas.microsoft.com/office/word/2018/wordml/cex" xmlns:w16cid="http://schemas.microsoft.com/office/word/2016/wordml/cid" xmlns:w16="http://schemas.microsoft.com/office/word/2018/wordml" xmlns:w16du="http://schemas.microsoft.com/office/word/2023/wordml/word16du" xmlns:w16sdtdh="http://schemas.microsoft.com/office/word/2020/wordml/sdtdatahash" xmlns:w16se="http://schemas.microsoft.com/office/word/2015/wordml/symex" xmlns:wpg="http://schemas.microsoft.com/office/word/2010/wordprocessingGroup" xmlns:wpi="http://schemas.microsoft.com/office/word/2010/wordprocessingInk" xmlns:wne="http://schemas.microsoft.com/office/word/2006/wordml" xmlns:wps="http://schemas.microsoft.com/office/word/2010/wordprocessingShape" mc:Ignorable="w14 w15 w16se w16cid w16 w16cex w16sdtdh w16du wp14">
   <w:body>
     <w:p>
       <w:pPr>
@@ -2754,17 +2754,132 @@
           <w:szCs w:val="28"/>
         </w:rPr>
       </w:pPr>
+    </w:p>
+    <w:p>
+      <w:pPr>
+        <w:rPr>
+          <w:sz w:val="28"/>
+          <w:szCs w:val="28"/>
+        </w:rPr>
+      </w:pPr>
+    </w:p>
+    <w:p>
+      <w:pPr>
+        <w:rPr>
+          <w:sz w:val="28"/>
+          <w:szCs w:val="28"/>
+        </w:rPr>
+      </w:pPr>
+    </w:p>
+    <w:p>
+      <w:pPr>
+        <w:rPr>
+          <w:sz w:val="28"/>
+          <w:szCs w:val="28"/>
+        </w:rPr>
+      </w:pPr>
+    </w:p>
+    <w:p>
+      <w:pPr>
+        <w:rPr>
+          <w:sz w:val="28"/>
+          <w:szCs w:val="28"/>
+        </w:rPr>
+      </w:pPr>
+    </w:p>
+    <w:p>
+      <w:pPr>
+        <w:rPr>
+          <w:sz w:val="28"/>
+          <w:szCs w:val="28"/>
+        </w:rPr>
+      </w:pPr>
+    </w:p>
+    <w:p>
+      <w:pPr>
+        <w:rPr>
+          <w:sz w:val="28"/>
+          <w:szCs w:val="28"/>
+        </w:rPr>
+      </w:pPr>
+    </w:p>
+    <w:p>
+      <w:pPr>
+        <w:rPr>
+          <w:sz w:val="28"/>
+          <w:szCs w:val="28"/>
+        </w:rPr>
+      </w:pPr>
+    </w:p>
+    <w:p>
+      <w:pPr>
+        <w:rPr>
+          <w:sz w:val="28"/>
+          <w:szCs w:val="28"/>
+        </w:rPr>
+      </w:pPr>
+    </w:p>
+    <w:p>
+      <w:pPr>
+        <w:rPr>
+          <w:sz w:val="28"/>
+          <w:szCs w:val="28"/>
+        </w:rPr>
+      </w:pPr>
+    </w:p>
+    <w:p>
+      <w:pPr>
+        <w:rPr>
+          <w:sz w:val="28"/>
+          <w:szCs w:val="28"/>
+        </w:rPr>
+      </w:pPr>
+    </w:p>
+    <w:p>
+      <w:pPr>
+        <w:rPr>
+          <w:sz w:val="28"/>
+          <w:szCs w:val="28"/>
+          <w:lang w:val="en-GB"/>
+        </w:rPr>
+      </w:pPr>
+      <w:r>
+        <w:rPr>
+          <w:sz w:val="28"/>
+          <w:szCs w:val="28"/>
+        </w:rPr>
+        <w:t>Schema apelării funcțiilor</w:t>
+      </w:r>
+      <w:r>
+        <w:rPr>
+          <w:sz w:val="28"/>
+          <w:szCs w:val="28"/>
+          <w:lang w:val="en-GB"/>
+        </w:rPr>
+        <w:t>:</w:t>
+      </w:r>
+    </w:p>
+    <w:p>
+      <w:pPr>
+        <w:rPr>
+          <w:sz w:val="28"/>
+          <w:szCs w:val="28"/>
+          <w:lang w:val="en-GB"/>
+        </w:rPr>
+      </w:pPr>
       <w:r>
         <w:rPr>
           <w:noProof/>
           <w:sz w:val="28"/>
           <w:szCs w:val="28"/>
-        </w:rPr>
+          <w:lang w:val="en-GB"/>
+        </w:rPr>
+        <w:lastRenderedPageBreak/>
         <w:drawing>
-          <wp:inline distT="0" distB="0" distL="0" distR="0" wp14:anchorId="4D6A4E99" wp14:editId="322261AA">
-            <wp:extent cx="6446911" cy="4981575"/>
+          <wp:inline distT="0" distB="0" distL="0" distR="0" wp14:anchorId="48182D40" wp14:editId="673FA7D6">
+            <wp:extent cx="5760720" cy="4726940"/>
             <wp:effectExtent l="0" t="0" r="0" b="0"/>
-            <wp:docPr id="1888844968" name="Picture 2" descr="Diagram&#10;&#10;Description automatically generated"/>
+            <wp:docPr id="1507692530" name="Picture 2" descr="A diagram of a flowchart"/>
             <wp:cNvGraphicFramePr>
               <a:graphicFrameLocks xmlns:a="http://schemas.openxmlformats.org/drawingml/2006/main" noChangeAspect="1"/>
             </wp:cNvGraphicFramePr>
@@ -2772,7 +2887,7 @@
               <a:graphicData uri="http://schemas.openxmlformats.org/drawingml/2006/picture">
                 <pic:pic xmlns:pic="http://schemas.openxmlformats.org/drawingml/2006/picture">
                   <pic:nvPicPr>
-                    <pic:cNvPr id="1888844968" name="Picture 2" descr="Diagram&#10;&#10;Description automatically generated"/>
+                    <pic:cNvPr id="1507692530" name="Picture 2" descr="A diagram of a flowchart"/>
                     <pic:cNvPicPr/>
                   </pic:nvPicPr>
                   <pic:blipFill>
@@ -2790,7 +2905,7 @@
                   <pic:spPr>
                     <a:xfrm>
                       <a:off x="0" y="0"/>
-                      <a:ext cx="6446911" cy="4981575"/>
+                      <a:ext cx="5760720" cy="4726940"/>
                     </a:xfrm>
                     <a:prstGeom prst="rect">
                       <a:avLst/>
@@ -2818,168 +2933,6 @@
           <w:szCs w:val="28"/>
         </w:rPr>
       </w:pPr>
-    </w:p>
-    <w:p>
-      <w:pPr>
-        <w:rPr>
-          <w:sz w:val="28"/>
-          <w:szCs w:val="28"/>
-        </w:rPr>
-      </w:pPr>
-    </w:p>
-    <w:p>
-      <w:pPr>
-        <w:rPr>
-          <w:sz w:val="28"/>
-          <w:szCs w:val="28"/>
-        </w:rPr>
-      </w:pPr>
-    </w:p>
-    <w:p>
-      <w:pPr>
-        <w:rPr>
-          <w:sz w:val="28"/>
-          <w:szCs w:val="28"/>
-        </w:rPr>
-      </w:pPr>
-    </w:p>
-    <w:p>
-      <w:pPr>
-        <w:rPr>
-          <w:sz w:val="28"/>
-          <w:szCs w:val="28"/>
-        </w:rPr>
-      </w:pPr>
-    </w:p>
-    <w:p>
-      <w:pPr>
-        <w:rPr>
-          <w:sz w:val="28"/>
-          <w:szCs w:val="28"/>
-        </w:rPr>
-      </w:pPr>
-    </w:p>
-    <w:p>
-      <w:pPr>
-        <w:rPr>
-          <w:sz w:val="28"/>
-          <w:szCs w:val="28"/>
-        </w:rPr>
-      </w:pPr>
-    </w:p>
-    <w:p>
-      <w:pPr>
-        <w:rPr>
-          <w:sz w:val="28"/>
-          <w:szCs w:val="28"/>
-        </w:rPr>
-      </w:pPr>
-    </w:p>
-    <w:p>
-      <w:pPr>
-        <w:rPr>
-          <w:sz w:val="28"/>
-          <w:szCs w:val="28"/>
-        </w:rPr>
-      </w:pPr>
-    </w:p>
-    <w:p>
-      <w:pPr>
-        <w:rPr>
-          <w:sz w:val="28"/>
-          <w:szCs w:val="28"/>
-          <w:lang w:val="en-GB"/>
-        </w:rPr>
-      </w:pPr>
-      <w:r>
-        <w:rPr>
-          <w:sz w:val="28"/>
-          <w:szCs w:val="28"/>
-        </w:rPr>
-        <w:t>Schema apelării funcțiilor</w:t>
-      </w:r>
-      <w:r>
-        <w:rPr>
-          <w:sz w:val="28"/>
-          <w:szCs w:val="28"/>
-          <w:lang w:val="en-GB"/>
-        </w:rPr>
-        <w:t>:</w:t>
-      </w:r>
-    </w:p>
-    <w:p>
-      <w:pPr>
-        <w:rPr>
-          <w:sz w:val="28"/>
-          <w:szCs w:val="28"/>
-          <w:lang w:val="en-GB"/>
-        </w:rPr>
-      </w:pPr>
-      <w:r>
-        <w:rPr>
-          <w:noProof/>
-          <w:sz w:val="28"/>
-          <w:szCs w:val="28"/>
-          <w:lang w:val="en-GB"/>
-        </w:rPr>
-        <w:drawing>
-          <wp:inline distT="0" distB="0" distL="0" distR="0" wp14:anchorId="1E44A801" wp14:editId="667D8CCD">
-            <wp:extent cx="5760720" cy="3555365"/>
-            <wp:effectExtent l="0" t="0" r="0" b="0"/>
-            <wp:docPr id="1703787305" name="Picture 1" descr="Diagram&#10;&#10;Description automatically generated"/>
-            <wp:cNvGraphicFramePr>
-              <a:graphicFrameLocks xmlns:a="http://schemas.openxmlformats.org/drawingml/2006/main" noChangeAspect="1"/>
-            </wp:cNvGraphicFramePr>
-            <a:graphic xmlns:a="http://schemas.openxmlformats.org/drawingml/2006/main">
-              <a:graphicData uri="http://schemas.openxmlformats.org/drawingml/2006/picture">
-                <pic:pic xmlns:pic="http://schemas.openxmlformats.org/drawingml/2006/picture">
-                  <pic:nvPicPr>
-                    <pic:cNvPr id="1703787305" name="Picture 1" descr="Diagram&#10;&#10;Description automatically generated"/>
-                    <pic:cNvPicPr/>
-                  </pic:nvPicPr>
-                  <pic:blipFill>
-                    <a:blip r:embed="rId10">
-                      <a:extLst>
-                        <a:ext uri="{28A0092B-C50C-407E-A947-70E740481C1C}">
-                          <a14:useLocalDpi xmlns:a14="http://schemas.microsoft.com/office/drawing/2010/main" val="0"/>
-                        </a:ext>
-                      </a:extLst>
-                    </a:blip>
-                    <a:stretch>
-                      <a:fillRect/>
-                    </a:stretch>
-                  </pic:blipFill>
-                  <pic:spPr>
-                    <a:xfrm>
-                      <a:off x="0" y="0"/>
-                      <a:ext cx="5760720" cy="3555365"/>
-                    </a:xfrm>
-                    <a:prstGeom prst="rect">
-                      <a:avLst/>
-                    </a:prstGeom>
-                  </pic:spPr>
-                </pic:pic>
-              </a:graphicData>
-            </a:graphic>
-          </wp:inline>
-        </w:drawing>
-      </w:r>
-    </w:p>
-    <w:p>
-      <w:pPr>
-        <w:rPr>
-          <w:sz w:val="28"/>
-          <w:szCs w:val="28"/>
-        </w:rPr>
-      </w:pPr>
-    </w:p>
-    <w:p>
-      <w:pPr>
-        <w:rPr>
-          <w:sz w:val="28"/>
-          <w:szCs w:val="28"/>
-        </w:rPr>
-      </w:pPr>
       <w:r>
         <w:rPr>
           <w:sz w:val="28"/>
@@ -3067,7 +3020,6 @@
           <w:szCs w:val="28"/>
           <w:lang w:val="en-GB"/>
         </w:rPr>
-        <w:lastRenderedPageBreak/>
         <w:t xml:space="preserve">SENSOR PIR: </w:t>
       </w:r>
     </w:p>
@@ -3107,7 +3059,7 @@
           <w:lang w:val="en-GB"/>
         </w:rPr>
       </w:pPr>
-      <w:hyperlink r:id="rId11" w:history="1">
+      <w:hyperlink r:id="rId10" w:history="1">
         <w:r>
           <w:rPr>
             <w:rStyle w:val="Hyperlink"/>
@@ -3150,7 +3102,7 @@
           <w:lang w:val="en-GB"/>
         </w:rPr>
       </w:pPr>
-      <w:hyperlink r:id="rId12" w:history="1">
+      <w:hyperlink r:id="rId11" w:history="1">
         <w:r>
           <w:rPr>
             <w:rStyle w:val="Hyperlink"/>
@@ -3199,9 +3151,10 @@
           <w:szCs w:val="28"/>
           <w:lang w:val="en-GB"/>
         </w:rPr>
+        <w:lastRenderedPageBreak/>
         <w:t xml:space="preserve"> </w:t>
       </w:r>
-      <w:hyperlink r:id="rId13" w:history="1">
+      <w:hyperlink r:id="rId12" w:history="1">
         <w:r>
           <w:rPr>
             <w:rStyle w:val="Hyperlink"/>
@@ -3274,7 +3227,7 @@
         </w:rPr>
         <w:t xml:space="preserve"> </w:t>
       </w:r>
-      <w:hyperlink r:id="rId14" w:history="1">
+      <w:hyperlink r:id="rId13" w:history="1">
         <w:r>
           <w:rPr>
             <w:rStyle w:val="Hyperlink"/>
@@ -3307,7 +3260,7 @@
         </w:rPr>
         <w:t xml:space="preserve">BUZZER: </w:t>
       </w:r>
-      <w:hyperlink r:id="rId15" w:history="1">
+      <w:hyperlink r:id="rId14" w:history="1">
         <w:r>
           <w:rPr>
             <w:rStyle w:val="Hyperlink"/>
@@ -3368,7 +3321,7 @@
           <w:lang w:val="en-GB"/>
         </w:rPr>
       </w:pPr>
-      <w:hyperlink r:id="rId16" w:history="1">
+      <w:hyperlink r:id="rId15" w:history="1">
         <w:r>
           <w:rPr>
             <w:rStyle w:val="Hyperlink"/>
@@ -3389,8 +3342,8 @@
       </w:r>
     </w:p>
     <w:sectPr>
-      <w:headerReference w:type="default" r:id="rId17"/>
-      <w:footerReference w:type="default" r:id="rId18"/>
+      <w:headerReference w:type="default" r:id="rId16"/>
+      <w:footerReference w:type="default" r:id="rId17"/>
       <w:pgSz w:w="11906" w:h="16838"/>
       <w:pgMar w:top="1417" w:right="1417" w:bottom="1417" w:left="1417" w:header="708" w:footer="708" w:gutter="0"/>
       <w:cols w:space="708"/>
@@ -3401,7 +3354,7 @@
 </file>
 
 <file path=word/endnotes.xml><?xml version="1.0" encoding="utf-8"?>
-<w:endnotes xmlns:wpc="http://schemas.microsoft.com/office/word/2010/wordprocessingCanvas" xmlns:cx="http://schemas.microsoft.com/office/drawing/2014/chartex" xmlns:cx1="http://schemas.microsoft.com/office/drawing/2015/9/8/chartex" xmlns:cx2="http://schemas.microsoft.com/office/drawing/2015/10/21/chartex" xmlns:cx3="http://schemas.microsoft.com/office/drawing/2016/5/9/chartex" xmlns:cx4="http://schemas.microsoft.com/office/drawing/2016/5/10/chartex" xmlns:cx5="http://schemas.microsoft.com/office/drawing/2016/5/11/chartex" xmlns:cx6="http://schemas.microsoft.com/office/drawing/2016/5/12/chartex" xmlns:cx7="http://schemas.microsoft.com/office/drawing/2016/5/13/chartex" xmlns:cx8="http://schemas.microsoft.com/office/drawing/2016/5/14/chartex" xmlns:mc="http://schemas.openxmlformats.org/markup-compatibility/2006" xmlns:aink="http://schemas.microsoft.com/office/drawing/2016/ink" xmlns:am3d="http://schemas.microsoft.com/office/drawing/2017/model3d" xmlns:o="urn:schemas-microsoft-com:office:office" xmlns:oel="http://schemas.microsoft.com/office/2019/extlst" xmlns:r="http://schemas.openxmlformats.org/officeDocument/2006/relationships" xmlns:m="http://schemas.openxmlformats.org/officeDocument/2006/math" xmlns:v="urn:schemas-microsoft-com:vml" xmlns:wp14="http://schemas.microsoft.com/office/word/2010/wordprocessingDrawing" xmlns:wp="http://schemas.openxmlformats.org/drawingml/2006/wordprocessingDrawing" xmlns:w10="urn:schemas-microsoft-com:office:word" xmlns:w="http://schemas.openxmlformats.org/wordprocessingml/2006/main" xmlns:w14="http://schemas.microsoft.com/office/word/2010/wordml" xmlns:w15="http://schemas.microsoft.com/office/word/2012/wordml" xmlns:w16cex="http://schemas.microsoft.com/office/word/2018/wordml/cex" xmlns:w16cid="http://schemas.microsoft.com/office/word/2016/wordml/cid" xmlns:w16="http://schemas.microsoft.com/office/word/2018/wordml" xmlns:w16sdtdh="http://schemas.microsoft.com/office/word/2020/wordml/sdtdatahash" xmlns:w16se="http://schemas.microsoft.com/office/word/2015/wordml/symex" xmlns:wpg="http://schemas.microsoft.com/office/word/2010/wordprocessingGroup" xmlns:wpi="http://schemas.microsoft.com/office/word/2010/wordprocessingInk" xmlns:wne="http://schemas.microsoft.com/office/word/2006/wordml" xmlns:wps="http://schemas.microsoft.com/office/word/2010/wordprocessingShape" mc:Ignorable="w14 w15 w16se w16cid w16 w16cex w16sdtdh wp14">
+<w:endnotes xmlns:wpc="http://schemas.microsoft.com/office/word/2010/wordprocessingCanvas" xmlns:cx="http://schemas.microsoft.com/office/drawing/2014/chartex" xmlns:cx1="http://schemas.microsoft.com/office/drawing/2015/9/8/chartex" xmlns:cx2="http://schemas.microsoft.com/office/drawing/2015/10/21/chartex" xmlns:cx3="http://schemas.microsoft.com/office/drawing/2016/5/9/chartex" xmlns:cx4="http://schemas.microsoft.com/office/drawing/2016/5/10/chartex" xmlns:cx5="http://schemas.microsoft.com/office/drawing/2016/5/11/chartex" xmlns:cx6="http://schemas.microsoft.com/office/drawing/2016/5/12/chartex" xmlns:cx7="http://schemas.microsoft.com/office/drawing/2016/5/13/chartex" xmlns:cx8="http://schemas.microsoft.com/office/drawing/2016/5/14/chartex" xmlns:mc="http://schemas.openxmlformats.org/markup-compatibility/2006" xmlns:aink="http://schemas.microsoft.com/office/drawing/2016/ink" xmlns:am3d="http://schemas.microsoft.com/office/drawing/2017/model3d" xmlns:o="urn:schemas-microsoft-com:office:office" xmlns:oel="http://schemas.microsoft.com/office/2019/extlst" xmlns:r="http://schemas.openxmlformats.org/officeDocument/2006/relationships" xmlns:m="http://schemas.openxmlformats.org/officeDocument/2006/math" xmlns:v="urn:schemas-microsoft-com:vml" xmlns:wp14="http://schemas.microsoft.com/office/word/2010/wordprocessingDrawing" xmlns:wp="http://schemas.openxmlformats.org/drawingml/2006/wordprocessingDrawing" xmlns:w10="urn:schemas-microsoft-com:office:word" xmlns:w="http://schemas.openxmlformats.org/wordprocessingml/2006/main" xmlns:w14="http://schemas.microsoft.com/office/word/2010/wordml" xmlns:w15="http://schemas.microsoft.com/office/word/2012/wordml" xmlns:w16cex="http://schemas.microsoft.com/office/word/2018/wordml/cex" xmlns:w16cid="http://schemas.microsoft.com/office/word/2016/wordml/cid" xmlns:w16="http://schemas.microsoft.com/office/word/2018/wordml" xmlns:w16du="http://schemas.microsoft.com/office/word/2023/wordml/word16du" xmlns:w16sdtdh="http://schemas.microsoft.com/office/word/2020/wordml/sdtdatahash" xmlns:w16se="http://schemas.microsoft.com/office/word/2015/wordml/symex" xmlns:wpg="http://schemas.microsoft.com/office/word/2010/wordprocessingGroup" xmlns:wpi="http://schemas.microsoft.com/office/word/2010/wordprocessingInk" xmlns:wne="http://schemas.microsoft.com/office/word/2006/wordml" xmlns:wps="http://schemas.microsoft.com/office/word/2010/wordprocessingShape" mc:Ignorable="w14 w15 w16se w16cid w16 w16cex w16sdtdh w16du wp14">
   <w:endnote w:type="separator" w:id="-1">
     <w:p>
       <w:pPr>
@@ -3426,7 +3379,7 @@
 </file>
 
 <file path=word/footer1.xml><?xml version="1.0" encoding="utf-8"?>
-<w:ftr xmlns:wpc="http://schemas.microsoft.com/office/word/2010/wordprocessingCanvas" xmlns:cx="http://schemas.microsoft.com/office/drawing/2014/chartex" xmlns:cx1="http://schemas.microsoft.com/office/drawing/2015/9/8/chartex" xmlns:cx2="http://schemas.microsoft.com/office/drawing/2015/10/21/chartex" xmlns:cx3="http://schemas.microsoft.com/office/drawing/2016/5/9/chartex" xmlns:cx4="http://schemas.microsoft.com/office/drawing/2016/5/10/chartex" xmlns:cx5="http://schemas.microsoft.com/office/drawing/2016/5/11/chartex" xmlns:cx6="http://schemas.microsoft.com/office/drawing/2016/5/12/chartex" xmlns:cx7="http://schemas.microsoft.com/office/drawing/2016/5/13/chartex" xmlns:cx8="http://schemas.microsoft.com/office/drawing/2016/5/14/chartex" xmlns:mc="http://schemas.openxmlformats.org/markup-compatibility/2006" xmlns:aink="http://schemas.microsoft.com/office/drawing/2016/ink" xmlns:am3d="http://schemas.microsoft.com/office/drawing/2017/model3d" xmlns:o="urn:schemas-microsoft-com:office:office" xmlns:oel="http://schemas.microsoft.com/office/2019/extlst" xmlns:r="http://schemas.openxmlformats.org/officeDocument/2006/relationships" xmlns:m="http://schemas.openxmlformats.org/officeDocument/2006/math" xmlns:v="urn:schemas-microsoft-com:vml" xmlns:wp14="http://schemas.microsoft.com/office/word/2010/wordprocessingDrawing" xmlns:wp="http://schemas.openxmlformats.org/drawingml/2006/wordprocessingDrawing" xmlns:w10="urn:schemas-microsoft-com:office:word" xmlns:w="http://schemas.openxmlformats.org/wordprocessingml/2006/main" xmlns:w14="http://schemas.microsoft.com/office/word/2010/wordml" xmlns:w15="http://schemas.microsoft.com/office/word/2012/wordml" xmlns:w16cex="http://schemas.microsoft.com/office/word/2018/wordml/cex" xmlns:w16cid="http://schemas.microsoft.com/office/word/2016/wordml/cid" xmlns:w16="http://schemas.microsoft.com/office/word/2018/wordml" xmlns:w16sdtdh="http://schemas.microsoft.com/office/word/2020/wordml/sdtdatahash" xmlns:w16se="http://schemas.microsoft.com/office/word/2015/wordml/symex" xmlns:wpg="http://schemas.microsoft.com/office/word/2010/wordprocessingGroup" xmlns:wpi="http://schemas.microsoft.com/office/word/2010/wordprocessingInk" xmlns:wne="http://schemas.microsoft.com/office/word/2006/wordml" xmlns:wps="http://schemas.microsoft.com/office/word/2010/wordprocessingShape" mc:Ignorable="w14 w15 w16se w16cid w16 w16cex w16sdtdh wp14">
+<w:ftr xmlns:wpc="http://schemas.microsoft.com/office/word/2010/wordprocessingCanvas" xmlns:cx="http://schemas.microsoft.com/office/drawing/2014/chartex" xmlns:cx1="http://schemas.microsoft.com/office/drawing/2015/9/8/chartex" xmlns:cx2="http://schemas.microsoft.com/office/drawing/2015/10/21/chartex" xmlns:cx3="http://schemas.microsoft.com/office/drawing/2016/5/9/chartex" xmlns:cx4="http://schemas.microsoft.com/office/drawing/2016/5/10/chartex" xmlns:cx5="http://schemas.microsoft.com/office/drawing/2016/5/11/chartex" xmlns:cx6="http://schemas.microsoft.com/office/drawing/2016/5/12/chartex" xmlns:cx7="http://schemas.microsoft.com/office/drawing/2016/5/13/chartex" xmlns:cx8="http://schemas.microsoft.com/office/drawing/2016/5/14/chartex" xmlns:mc="http://schemas.openxmlformats.org/markup-compatibility/2006" xmlns:aink="http://schemas.microsoft.com/office/drawing/2016/ink" xmlns:am3d="http://schemas.microsoft.com/office/drawing/2017/model3d" xmlns:o="urn:schemas-microsoft-com:office:office" xmlns:oel="http://schemas.microsoft.com/office/2019/extlst" xmlns:r="http://schemas.openxmlformats.org/officeDocument/2006/relationships" xmlns:m="http://schemas.openxmlformats.org/officeDocument/2006/math" xmlns:v="urn:schemas-microsoft-com:vml" xmlns:wp14="http://schemas.microsoft.com/office/word/2010/wordprocessingDrawing" xmlns:wp="http://schemas.openxmlformats.org/drawingml/2006/wordprocessingDrawing" xmlns:w10="urn:schemas-microsoft-com:office:word" xmlns:w="http://schemas.openxmlformats.org/wordprocessingml/2006/main" xmlns:w14="http://schemas.microsoft.com/office/word/2010/wordml" xmlns:w15="http://schemas.microsoft.com/office/word/2012/wordml" xmlns:w16cex="http://schemas.microsoft.com/office/word/2018/wordml/cex" xmlns:w16cid="http://schemas.microsoft.com/office/word/2016/wordml/cid" xmlns:w16="http://schemas.microsoft.com/office/word/2018/wordml" xmlns:w16du="http://schemas.microsoft.com/office/word/2023/wordml/word16du" xmlns:w16sdtdh="http://schemas.microsoft.com/office/word/2020/wordml/sdtdatahash" xmlns:w16se="http://schemas.microsoft.com/office/word/2015/wordml/symex" xmlns:wpg="http://schemas.microsoft.com/office/word/2010/wordprocessingGroup" xmlns:wpi="http://schemas.microsoft.com/office/word/2010/wordprocessingInk" xmlns:wne="http://schemas.microsoft.com/office/word/2006/wordml" xmlns:wps="http://schemas.microsoft.com/office/word/2010/wordprocessingShape" mc:Ignorable="w14 w15 w16se w16cid w16 w16cex w16sdtdh w16du wp14">
   <w:sdt>
     <w:sdtPr>
       <w:id w:val="438960655"/>
@@ -3479,7 +3432,7 @@
 </file>
 
 <file path=word/footnotes.xml><?xml version="1.0" encoding="utf-8"?>
-<w:footnotes xmlns:wpc="http://schemas.microsoft.com/office/word/2010/wordprocessingCanvas" xmlns:cx="http://schemas.microsoft.com/office/drawing/2014/chartex" xmlns:cx1="http://schemas.microsoft.com/office/drawing/2015/9/8/chartex" xmlns:cx2="http://schemas.microsoft.com/office/drawing/2015/10/21/chartex" xmlns:cx3="http://schemas.microsoft.com/office/drawing/2016/5/9/chartex" xmlns:cx4="http://schemas.microsoft.com/office/drawing/2016/5/10/chartex" xmlns:cx5="http://schemas.microsoft.com/office/drawing/2016/5/11/chartex" xmlns:cx6="http://schemas.microsoft.com/office/drawing/2016/5/12/chartex" xmlns:cx7="http://schemas.microsoft.com/office/drawing/2016/5/13/chartex" xmlns:cx8="http://schemas.microsoft.com/office/drawing/2016/5/14/chartex" xmlns:mc="http://schemas.openxmlformats.org/markup-compatibility/2006" xmlns:aink="http://schemas.microsoft.com/office/drawing/2016/ink" xmlns:am3d="http://schemas.microsoft.com/office/drawing/2017/model3d" xmlns:o="urn:schemas-microsoft-com:office:office" xmlns:oel="http://schemas.microsoft.com/office/2019/extlst" xmlns:r="http://schemas.openxmlformats.org/officeDocument/2006/relationships" xmlns:m="http://schemas.openxmlformats.org/officeDocument/2006/math" xmlns:v="urn:schemas-microsoft-com:vml" xmlns:wp14="http://schemas.microsoft.com/office/word/2010/wordprocessingDrawing" xmlns:wp="http://schemas.openxmlformats.org/drawingml/2006/wordprocessingDrawing" xmlns:w10="urn:schemas-microsoft-com:office:word" xmlns:w="http://schemas.openxmlformats.org/wordprocessingml/2006/main" xmlns:w14="http://schemas.microsoft.com/office/word/2010/wordml" xmlns:w15="http://schemas.microsoft.com/office/word/2012/wordml" xmlns:w16cex="http://schemas.microsoft.com/office/word/2018/wordml/cex" xmlns:w16cid="http://schemas.microsoft.com/office/word/2016/wordml/cid" xmlns:w16="http://schemas.microsoft.com/office/word/2018/wordml" xmlns:w16sdtdh="http://schemas.microsoft.com/office/word/2020/wordml/sdtdatahash" xmlns:w16se="http://schemas.microsoft.com/office/word/2015/wordml/symex" xmlns:wpg="http://schemas.microsoft.com/office/word/2010/wordprocessingGroup" xmlns:wpi="http://schemas.microsoft.com/office/word/2010/wordprocessingInk" xmlns:wne="http://schemas.microsoft.com/office/word/2006/wordml" xmlns:wps="http://schemas.microsoft.com/office/word/2010/wordprocessingShape" mc:Ignorable="w14 w15 w16se w16cid w16 w16cex w16sdtdh wp14">
+<w:footnotes xmlns:wpc="http://schemas.microsoft.com/office/word/2010/wordprocessingCanvas" xmlns:cx="http://schemas.microsoft.com/office/drawing/2014/chartex" xmlns:cx1="http://schemas.microsoft.com/office/drawing/2015/9/8/chartex" xmlns:cx2="http://schemas.microsoft.com/office/drawing/2015/10/21/chartex" xmlns:cx3="http://schemas.microsoft.com/office/drawing/2016/5/9/chartex" xmlns:cx4="http://schemas.microsoft.com/office/drawing/2016/5/10/chartex" xmlns:cx5="http://schemas.microsoft.com/office/drawing/2016/5/11/chartex" xmlns:cx6="http://schemas.microsoft.com/office/drawing/2016/5/12/chartex" xmlns:cx7="http://schemas.microsoft.com/office/drawing/2016/5/13/chartex" xmlns:cx8="http://schemas.microsoft.com/office/drawing/2016/5/14/chartex" xmlns:mc="http://schemas.openxmlformats.org/markup-compatibility/2006" xmlns:aink="http://schemas.microsoft.com/office/drawing/2016/ink" xmlns:am3d="http://schemas.microsoft.com/office/drawing/2017/model3d" xmlns:o="urn:schemas-microsoft-com:office:office" xmlns:oel="http://schemas.microsoft.com/office/2019/extlst" xmlns:r="http://schemas.openxmlformats.org/officeDocument/2006/relationships" xmlns:m="http://schemas.openxmlformats.org/officeDocument/2006/math" xmlns:v="urn:schemas-microsoft-com:vml" xmlns:wp14="http://schemas.microsoft.com/office/word/2010/wordprocessingDrawing" xmlns:wp="http://schemas.openxmlformats.org/drawingml/2006/wordprocessingDrawing" xmlns:w10="urn:schemas-microsoft-com:office:word" xmlns:w="http://schemas.openxmlformats.org/wordprocessingml/2006/main" xmlns:w14="http://schemas.microsoft.com/office/word/2010/wordml" xmlns:w15="http://schemas.microsoft.com/office/word/2012/wordml" xmlns:w16cex="http://schemas.microsoft.com/office/word/2018/wordml/cex" xmlns:w16cid="http://schemas.microsoft.com/office/word/2016/wordml/cid" xmlns:w16="http://schemas.microsoft.com/office/word/2018/wordml" xmlns:w16du="http://schemas.microsoft.com/office/word/2023/wordml/word16du" xmlns:w16sdtdh="http://schemas.microsoft.com/office/word/2020/wordml/sdtdatahash" xmlns:w16se="http://schemas.microsoft.com/office/word/2015/wordml/symex" xmlns:wpg="http://schemas.microsoft.com/office/word/2010/wordprocessingGroup" xmlns:wpi="http://schemas.microsoft.com/office/word/2010/wordprocessingInk" xmlns:wne="http://schemas.microsoft.com/office/word/2006/wordml" xmlns:wps="http://schemas.microsoft.com/office/word/2010/wordprocessingShape" mc:Ignorable="w14 w15 w16se w16cid w16 w16cex w16sdtdh w16du wp14">
   <w:footnote w:type="separator" w:id="-1">
     <w:p>
       <w:pPr>
@@ -3504,7 +3457,7 @@
 </file>
 
 <file path=word/header1.xml><?xml version="1.0" encoding="utf-8"?>
-<w:hdr xmlns:wpc="http://schemas.microsoft.com/office/word/2010/wordprocessingCanvas" xmlns:cx="http://schemas.microsoft.com/office/drawing/2014/chartex" xmlns:cx1="http://schemas.microsoft.com/office/drawing/2015/9/8/chartex" xmlns:cx2="http://schemas.microsoft.com/office/drawing/2015/10/21/chartex" xmlns:cx3="http://schemas.microsoft.com/office/drawing/2016/5/9/chartex" xmlns:cx4="http://schemas.microsoft.com/office/drawing/2016/5/10/chartex" xmlns:cx5="http://schemas.microsoft.com/office/drawing/2016/5/11/chartex" xmlns:cx6="http://schemas.microsoft.com/office/drawing/2016/5/12/chartex" xmlns:cx7="http://schemas.microsoft.com/office/drawing/2016/5/13/chartex" xmlns:cx8="http://schemas.microsoft.com/office/drawing/2016/5/14/chartex" xmlns:mc="http://schemas.openxmlformats.org/markup-compatibility/2006" xmlns:aink="http://schemas.microsoft.com/office/drawing/2016/ink" xmlns:am3d="http://schemas.microsoft.com/office/drawing/2017/model3d" xmlns:o="urn:schemas-microsoft-com:office:office" xmlns:oel="http://schemas.microsoft.com/office/2019/extlst" xmlns:r="http://schemas.openxmlformats.org/officeDocument/2006/relationships" xmlns:m="http://schemas.openxmlformats.org/officeDocument/2006/math" xmlns:v="urn:schemas-microsoft-com:vml" xmlns:wp14="http://schemas.microsoft.com/office/word/2010/wordprocessingDrawing" xmlns:wp="http://schemas.openxmlformats.org/drawingml/2006/wordprocessingDrawing" xmlns:w10="urn:schemas-microsoft-com:office:word" xmlns:w="http://schemas.openxmlformats.org/wordprocessingml/2006/main" xmlns:w14="http://schemas.microsoft.com/office/word/2010/wordml" xmlns:w15="http://schemas.microsoft.com/office/word/2012/wordml" xmlns:w16cex="http://schemas.microsoft.com/office/word/2018/wordml/cex" xmlns:w16cid="http://schemas.microsoft.com/office/word/2016/wordml/cid" xmlns:w16="http://schemas.microsoft.com/office/word/2018/wordml" xmlns:w16sdtdh="http://schemas.microsoft.com/office/word/2020/wordml/sdtdatahash" xmlns:w16se="http://schemas.microsoft.com/office/word/2015/wordml/symex" xmlns:wpg="http://schemas.microsoft.com/office/word/2010/wordprocessingGroup" xmlns:wpi="http://schemas.microsoft.com/office/word/2010/wordprocessingInk" xmlns:wne="http://schemas.microsoft.com/office/word/2006/wordml" xmlns:wps="http://schemas.microsoft.com/office/word/2010/wordprocessingShape" mc:Ignorable="w14 w15 w16se w16cid w16 w16cex w16sdtdh wp14">
+<w:hdr xmlns:wpc="http://schemas.microsoft.com/office/word/2010/wordprocessingCanvas" xmlns:cx="http://schemas.microsoft.com/office/drawing/2014/chartex" xmlns:cx1="http://schemas.microsoft.com/office/drawing/2015/9/8/chartex" xmlns:cx2="http://schemas.microsoft.com/office/drawing/2015/10/21/chartex" xmlns:cx3="http://schemas.microsoft.com/office/drawing/2016/5/9/chartex" xmlns:cx4="http://schemas.microsoft.com/office/drawing/2016/5/10/chartex" xmlns:cx5="http://schemas.microsoft.com/office/drawing/2016/5/11/chartex" xmlns:cx6="http://schemas.microsoft.com/office/drawing/2016/5/12/chartex" xmlns:cx7="http://schemas.microsoft.com/office/drawing/2016/5/13/chartex" xmlns:cx8="http://schemas.microsoft.com/office/drawing/2016/5/14/chartex" xmlns:mc="http://schemas.openxmlformats.org/markup-compatibility/2006" xmlns:aink="http://schemas.microsoft.com/office/drawing/2016/ink" xmlns:am3d="http://schemas.microsoft.com/office/drawing/2017/model3d" xmlns:o="urn:schemas-microsoft-com:office:office" xmlns:oel="http://schemas.microsoft.com/office/2019/extlst" xmlns:r="http://schemas.openxmlformats.org/officeDocument/2006/relationships" xmlns:m="http://schemas.openxmlformats.org/officeDocument/2006/math" xmlns:v="urn:schemas-microsoft-com:vml" xmlns:wp14="http://schemas.microsoft.com/office/word/2010/wordprocessingDrawing" xmlns:wp="http://schemas.openxmlformats.org/drawingml/2006/wordprocessingDrawing" xmlns:w10="urn:schemas-microsoft-com:office:word" xmlns:w="http://schemas.openxmlformats.org/wordprocessingml/2006/main" xmlns:w14="http://schemas.microsoft.com/office/word/2010/wordml" xmlns:w15="http://schemas.microsoft.com/office/word/2012/wordml" xmlns:w16cex="http://schemas.microsoft.com/office/word/2018/wordml/cex" xmlns:w16cid="http://schemas.microsoft.com/office/word/2016/wordml/cid" xmlns:w16="http://schemas.microsoft.com/office/word/2018/wordml" xmlns:w16du="http://schemas.microsoft.com/office/word/2023/wordml/word16du" xmlns:w16sdtdh="http://schemas.microsoft.com/office/word/2020/wordml/sdtdatahash" xmlns:w16se="http://schemas.microsoft.com/office/word/2015/wordml/symex" xmlns:wpg="http://schemas.microsoft.com/office/word/2010/wordprocessingGroup" xmlns:wpi="http://schemas.microsoft.com/office/word/2010/wordprocessingInk" xmlns:wne="http://schemas.microsoft.com/office/word/2006/wordml" xmlns:wps="http://schemas.microsoft.com/office/word/2010/wordprocessingShape" mc:Ignorable="w14 w15 w16se w16cid w16 w16cex w16sdtdh w16du wp14">
   <w:p>
     <w:pPr>
       <w:pStyle w:val="Header"/>
@@ -3571,7 +3524,7 @@
 </file>
 
 <file path=word/numbering.xml><?xml version="1.0" encoding="utf-8"?>
-<w:numbering xmlns:wpc="http://schemas.microsoft.com/office/word/2010/wordprocessingCanvas" xmlns:cx="http://schemas.microsoft.com/office/drawing/2014/chartex" xmlns:cx1="http://schemas.microsoft.com/office/drawing/2015/9/8/chartex" xmlns:cx2="http://schemas.microsoft.com/office/drawing/2015/10/21/chartex" xmlns:cx3="http://schemas.microsoft.com/office/drawing/2016/5/9/chartex" xmlns:cx4="http://schemas.microsoft.com/office/drawing/2016/5/10/chartex" xmlns:cx5="http://schemas.microsoft.com/office/drawing/2016/5/11/chartex" xmlns:cx6="http://schemas.microsoft.com/office/drawing/2016/5/12/chartex" xmlns:cx7="http://schemas.microsoft.com/office/drawing/2016/5/13/chartex" xmlns:cx8="http://schemas.microsoft.com/office/drawing/2016/5/14/chartex" xmlns:mc="http://schemas.openxmlformats.org/markup-compatibility/2006" xmlns:aink="http://schemas.microsoft.com/office/drawing/2016/ink" xmlns:am3d="http://schemas.microsoft.com/office/drawing/2017/model3d" xmlns:o="urn:schemas-microsoft-com:office:office" xmlns:oel="http://schemas.microsoft.com/office/2019/extlst" xmlns:r="http://schemas.openxmlformats.org/officeDocument/2006/relationships" xmlns:m="http://schemas.openxmlformats.org/officeDocument/2006/math" xmlns:v="urn:schemas-microsoft-com:vml" xmlns:wp14="http://schemas.microsoft.com/office/word/2010/wordprocessingDrawing" xmlns:wp="http://schemas.openxmlformats.org/drawingml/2006/wordprocessingDrawing" xmlns:w10="urn:schemas-microsoft-com:office:word" xmlns:w="http://schemas.openxmlformats.org/wordprocessingml/2006/main" xmlns:w14="http://schemas.microsoft.com/office/word/2010/wordml" xmlns:w15="http://schemas.microsoft.com/office/word/2012/wordml" xmlns:w16cex="http://schemas.microsoft.com/office/word/2018/wordml/cex" xmlns:w16cid="http://schemas.microsoft.com/office/word/2016/wordml/cid" xmlns:w16="http://schemas.microsoft.com/office/word/2018/wordml" xmlns:w16sdtdh="http://schemas.microsoft.com/office/word/2020/wordml/sdtdatahash" xmlns:w16se="http://schemas.microsoft.com/office/word/2015/wordml/symex" xmlns:wpg="http://schemas.microsoft.com/office/word/2010/wordprocessingGroup" xmlns:wpi="http://schemas.microsoft.com/office/word/2010/wordprocessingInk" xmlns:wne="http://schemas.microsoft.com/office/word/2006/wordml" xmlns:wps="http://schemas.microsoft.com/office/word/2010/wordprocessingShape" mc:Ignorable="w14 w15 w16se w16cid w16 w16cex w16sdtdh wp14">
+<w:numbering xmlns:wpc="http://schemas.microsoft.com/office/word/2010/wordprocessingCanvas" xmlns:cx="http://schemas.microsoft.com/office/drawing/2014/chartex" xmlns:cx1="http://schemas.microsoft.com/office/drawing/2015/9/8/chartex" xmlns:cx2="http://schemas.microsoft.com/office/drawing/2015/10/21/chartex" xmlns:cx3="http://schemas.microsoft.com/office/drawing/2016/5/9/chartex" xmlns:cx4="http://schemas.microsoft.com/office/drawing/2016/5/10/chartex" xmlns:cx5="http://schemas.microsoft.com/office/drawing/2016/5/11/chartex" xmlns:cx6="http://schemas.microsoft.com/office/drawing/2016/5/12/chartex" xmlns:cx7="http://schemas.microsoft.com/office/drawing/2016/5/13/chartex" xmlns:cx8="http://schemas.microsoft.com/office/drawing/2016/5/14/chartex" xmlns:mc="http://schemas.openxmlformats.org/markup-compatibility/2006" xmlns:aink="http://schemas.microsoft.com/office/drawing/2016/ink" xmlns:am3d="http://schemas.microsoft.com/office/drawing/2017/model3d" xmlns:o="urn:schemas-microsoft-com:office:office" xmlns:oel="http://schemas.microsoft.com/office/2019/extlst" xmlns:r="http://schemas.openxmlformats.org/officeDocument/2006/relationships" xmlns:m="http://schemas.openxmlformats.org/officeDocument/2006/math" xmlns:v="urn:schemas-microsoft-com:vml" xmlns:wp14="http://schemas.microsoft.com/office/word/2010/wordprocessingDrawing" xmlns:wp="http://schemas.openxmlformats.org/drawingml/2006/wordprocessingDrawing" xmlns:w10="urn:schemas-microsoft-com:office:word" xmlns:w="http://schemas.openxmlformats.org/wordprocessingml/2006/main" xmlns:w14="http://schemas.microsoft.com/office/word/2010/wordml" xmlns:w15="http://schemas.microsoft.com/office/word/2012/wordml" xmlns:w16cex="http://schemas.microsoft.com/office/word/2018/wordml/cex" xmlns:w16cid="http://schemas.microsoft.com/office/word/2016/wordml/cid" xmlns:w16="http://schemas.microsoft.com/office/word/2018/wordml" xmlns:w16du="http://schemas.microsoft.com/office/word/2023/wordml/word16du" xmlns:w16sdtdh="http://schemas.microsoft.com/office/word/2020/wordml/sdtdatahash" xmlns:w16se="http://schemas.microsoft.com/office/word/2015/wordml/symex" xmlns:wpg="http://schemas.microsoft.com/office/word/2010/wordprocessingGroup" xmlns:wpi="http://schemas.microsoft.com/office/word/2010/wordprocessingInk" xmlns:wne="http://schemas.microsoft.com/office/word/2006/wordml" xmlns:wps="http://schemas.microsoft.com/office/word/2010/wordprocessingShape" mc:Ignorable="w14 w15 w16se w16cid w16 w16cex w16sdtdh w16du wp14">
   <w:abstractNum w:abstractNumId="0" w15:restartNumberingAfterBreak="0">
     <w:nsid w:val="04ED2175"/>
     <w:multiLevelType w:val="hybridMultilevel"/>
@@ -4504,7 +4457,7 @@
 </file>
 
 <file path=word/styles.xml><?xml version="1.0" encoding="utf-8"?>
-<w:styles xmlns:mc="http://schemas.openxmlformats.org/markup-compatibility/2006" xmlns:r="http://schemas.openxmlformats.org/officeDocument/2006/relationships" xmlns:w="http://schemas.openxmlformats.org/wordprocessingml/2006/main" xmlns:w14="http://schemas.microsoft.com/office/word/2010/wordml" xmlns:w15="http://schemas.microsoft.com/office/word/2012/wordml" xmlns:w16cex="http://schemas.microsoft.com/office/word/2018/wordml/cex" xmlns:w16cid="http://schemas.microsoft.com/office/word/2016/wordml/cid" xmlns:w16="http://schemas.microsoft.com/office/word/2018/wordml" xmlns:w16sdtdh="http://schemas.microsoft.com/office/word/2020/wordml/sdtdatahash" xmlns:w16se="http://schemas.microsoft.com/office/word/2015/wordml/symex" mc:Ignorable="w14 w15 w16se w16cid w16 w16cex w16sdtdh">
+<w:styles xmlns:mc="http://schemas.openxmlformats.org/markup-compatibility/2006" xmlns:r="http://schemas.openxmlformats.org/officeDocument/2006/relationships" xmlns:w="http://schemas.openxmlformats.org/wordprocessingml/2006/main" xmlns:w14="http://schemas.microsoft.com/office/word/2010/wordml" xmlns:w15="http://schemas.microsoft.com/office/word/2012/wordml" xmlns:w16cex="http://schemas.microsoft.com/office/word/2018/wordml/cex" xmlns:w16cid="http://schemas.microsoft.com/office/word/2016/wordml/cid" xmlns:w16="http://schemas.microsoft.com/office/word/2018/wordml" xmlns:w16du="http://schemas.microsoft.com/office/word/2023/wordml/word16du" xmlns:w16sdtdh="http://schemas.microsoft.com/office/word/2020/wordml/sdtdatahash" xmlns:w16se="http://schemas.microsoft.com/office/word/2015/wordml/symex" mc:Ignorable="w14 w15 w16se w16cid w16 w16cex w16sdtdh w16du">
   <w:docDefaults>
     <w:rPrDefault>
       <w:rPr>

</xml_diff>

<commit_message>
updated Documentatie, added Prezentare and video
</commit_message>
<xml_diff>
--- a/Documentatie.docx
+++ b/Documentatie.docx
@@ -31,7 +31,71 @@
           <w:sz w:val="28"/>
           <w:szCs w:val="28"/>
         </w:rPr>
-        <w:t>Implementarea unui sistem de alarmă bazat pe microcontroler, tastatură, ecran LCD, buzzer, senzori de prezență de tip PIR și servomotor – “passive infrared sensors”</w:t>
+        <w:t xml:space="preserve">Implementarea unui sistem de alarmă bazat pe microcontroler, tastatură, ecran LCD, </w:t>
+      </w:r>
+      <w:proofErr w:type="spellStart"/>
+      <w:r>
+        <w:rPr>
+          <w:sz w:val="28"/>
+          <w:szCs w:val="28"/>
+        </w:rPr>
+        <w:t>buzzer</w:t>
+      </w:r>
+      <w:proofErr w:type="spellEnd"/>
+      <w:r>
+        <w:rPr>
+          <w:sz w:val="28"/>
+          <w:szCs w:val="28"/>
+        </w:rPr>
+        <w:t>, senzori de prezență de tip PIR și servomotor – “</w:t>
+      </w:r>
+      <w:proofErr w:type="spellStart"/>
+      <w:r>
+        <w:rPr>
+          <w:sz w:val="28"/>
+          <w:szCs w:val="28"/>
+        </w:rPr>
+        <w:t>passive</w:t>
+      </w:r>
+      <w:proofErr w:type="spellEnd"/>
+      <w:r>
+        <w:rPr>
+          <w:sz w:val="28"/>
+          <w:szCs w:val="28"/>
+        </w:rPr>
+        <w:t xml:space="preserve"> </w:t>
+      </w:r>
+      <w:proofErr w:type="spellStart"/>
+      <w:r>
+        <w:rPr>
+          <w:sz w:val="28"/>
+          <w:szCs w:val="28"/>
+        </w:rPr>
+        <w:t>infrared</w:t>
+      </w:r>
+      <w:proofErr w:type="spellEnd"/>
+      <w:r>
+        <w:rPr>
+          <w:sz w:val="28"/>
+          <w:szCs w:val="28"/>
+        </w:rPr>
+        <w:t xml:space="preserve"> </w:t>
+      </w:r>
+      <w:proofErr w:type="spellStart"/>
+      <w:r>
+        <w:rPr>
+          <w:sz w:val="28"/>
+          <w:szCs w:val="28"/>
+        </w:rPr>
+        <w:t>sensors</w:t>
+      </w:r>
+      <w:proofErr w:type="spellEnd"/>
+      <w:r>
+        <w:rPr>
+          <w:sz w:val="28"/>
+          <w:szCs w:val="28"/>
+        </w:rPr>
+        <w:t>”</w:t>
       </w:r>
     </w:p>
     <w:p>
@@ -1565,13 +1629,14 @@
           <w:szCs w:val="28"/>
         </w:rPr>
       </w:pPr>
-      <w:r>
-        <w:rPr>
-          <w:sz w:val="28"/>
-          <w:szCs w:val="28"/>
-        </w:rPr>
-        <w:br w:type="textWrapping" w:clear="all"/>
-      </w:r>
+    </w:p>
+    <w:p>
+      <w:pPr>
+        <w:rPr>
+          <w:sz w:val="28"/>
+          <w:szCs w:val="28"/>
+        </w:rPr>
+      </w:pPr>
     </w:p>
     <w:p>
       <w:pPr>
@@ -1728,35 +1793,119 @@
     <w:p>
       <w:pPr>
         <w:rPr>
-          <w:sz w:val="28"/>
-          <w:szCs w:val="28"/>
-        </w:rPr>
-      </w:pPr>
-      <w:r>
-        <w:rPr>
-          <w:sz w:val="28"/>
-          <w:szCs w:val="28"/>
-        </w:rPr>
-        <w:lastRenderedPageBreak/>
+          <w:rFonts w:cstheme="minorHAnsi"/>
+          <w:sz w:val="28"/>
+          <w:szCs w:val="28"/>
+        </w:rPr>
+      </w:pPr>
+      <w:r>
+        <w:rPr>
+          <w:rFonts w:cstheme="minorHAnsi"/>
+          <w:sz w:val="28"/>
+          <w:szCs w:val="28"/>
+        </w:rPr>
         <w:t>Arhitectura Software:</w:t>
       </w:r>
     </w:p>
     <w:p>
       <w:pPr>
         <w:rPr>
-          <w:sz w:val="28"/>
-          <w:szCs w:val="28"/>
-        </w:rPr>
-      </w:pPr>
-      <w:r>
-        <w:rPr>
-          <w:sz w:val="28"/>
-          <w:szCs w:val="28"/>
-        </w:rPr>
-        <w:t>Observ</w:t>
-      </w:r>
-      <w:r>
-        <w:rPr>
+          <w:rFonts w:cstheme="minorHAnsi"/>
+          <w:sz w:val="28"/>
+          <w:szCs w:val="28"/>
+        </w:rPr>
+      </w:pPr>
+      <w:r>
+        <w:rPr>
+          <w:rFonts w:cstheme="minorHAnsi"/>
+          <w:sz w:val="28"/>
+          <w:szCs w:val="28"/>
+        </w:rPr>
+        <w:t>S</w:t>
+      </w:r>
+      <w:r>
+        <w:rPr>
+          <w:rFonts w:cstheme="minorHAnsi"/>
+          <w:sz w:val="28"/>
+          <w:szCs w:val="28"/>
+        </w:rPr>
+        <w:t xml:space="preserve">istemul de alarmă </w:t>
+      </w:r>
+      <w:r>
+        <w:rPr>
+          <w:rFonts w:cstheme="minorHAnsi"/>
+          <w:sz w:val="28"/>
+          <w:szCs w:val="28"/>
+        </w:rPr>
+        <w:t>se armează sau dezarmează atunci c</w:t>
+      </w:r>
+      <w:r>
+        <w:rPr>
+          <w:rFonts w:cstheme="minorHAnsi"/>
+          <w:sz w:val="28"/>
+          <w:szCs w:val="28"/>
+        </w:rPr>
+        <w:t>â</w:t>
+      </w:r>
+      <w:r>
+        <w:rPr>
+          <w:rFonts w:cstheme="minorHAnsi"/>
+          <w:sz w:val="28"/>
+          <w:szCs w:val="28"/>
+        </w:rPr>
+        <w:t>nd int</w:t>
+      </w:r>
+      <w:r>
+        <w:rPr>
+          <w:rFonts w:cstheme="minorHAnsi"/>
+          <w:sz w:val="28"/>
+          <w:szCs w:val="28"/>
+        </w:rPr>
+        <w:t>roduc</w:t>
+      </w:r>
+      <w:r>
+        <w:rPr>
+          <w:rFonts w:cstheme="minorHAnsi"/>
+          <w:sz w:val="28"/>
+          <w:szCs w:val="28"/>
+        </w:rPr>
+        <w:t>em</w:t>
+      </w:r>
+      <w:r>
+        <w:rPr>
+          <w:rFonts w:cstheme="minorHAnsi"/>
+          <w:sz w:val="28"/>
+          <w:szCs w:val="28"/>
+        </w:rPr>
+        <w:t xml:space="preserve"> un cod special de la tastatură. Armarea activează servomotorul, simulând închiderea unei uși. Atunci când sistemul este dezarmat, toate funcțiile de detecție și alertă sunt oprite.</w:t>
+      </w:r>
+      <w:r>
+        <w:rPr>
+          <w:rFonts w:cstheme="minorHAnsi"/>
+          <w:sz w:val="28"/>
+          <w:szCs w:val="28"/>
+        </w:rPr>
+        <w:t xml:space="preserve"> </w:t>
+      </w:r>
+      <w:r>
+        <w:rPr>
+          <w:rFonts w:cstheme="minorHAnsi"/>
+          <w:sz w:val="28"/>
+          <w:szCs w:val="28"/>
+        </w:rPr>
+        <w:t>După armare</w:t>
+      </w:r>
+      <w:r>
+        <w:rPr>
+          <w:rFonts w:cstheme="minorHAnsi"/>
+          <w:sz w:val="28"/>
+          <w:szCs w:val="28"/>
+        </w:rPr>
+        <w:t>a sistemului putem s</w:t>
+      </w:r>
+      <w:r>
+        <w:rPr>
+          <w:rFonts w:cstheme="minorHAnsi"/>
           <w:sz w:val="28"/>
           <w:szCs w:val="28"/>
         </w:rPr>
@@ -1764,13 +1913,15 @@
       </w:r>
       <w:r>
         <w:rPr>
-          <w:sz w:val="28"/>
-          <w:szCs w:val="28"/>
-        </w:rPr>
-        <w:t>m c</w:t>
-      </w:r>
-      <w:r>
-        <w:rPr>
+          <w:rFonts w:cstheme="minorHAnsi"/>
+          <w:sz w:val="28"/>
+          <w:szCs w:val="28"/>
+        </w:rPr>
+        <w:t xml:space="preserve"> ne afl</w:t>
+      </w:r>
+      <w:r>
+        <w:rPr>
+          <w:rFonts w:cstheme="minorHAnsi"/>
           <w:sz w:val="28"/>
           <w:szCs w:val="28"/>
         </w:rPr>
@@ -1778,518 +1929,184 @@
       </w:r>
       <w:r>
         <w:rPr>
-          <w:sz w:val="28"/>
-          <w:szCs w:val="28"/>
-        </w:rPr>
-        <w:t xml:space="preserve"> avem un ecran LCD pe care avem </w:t>
-      </w:r>
-      <w:r>
-        <w:rPr>
-          <w:sz w:val="28"/>
-          <w:szCs w:val="28"/>
-        </w:rPr>
-        <w:t>următoarele</w:t>
-      </w:r>
-      <w:r>
-        <w:rPr>
-          <w:sz w:val="28"/>
-          <w:szCs w:val="28"/>
-        </w:rPr>
-        <w:t xml:space="preserve"> </w:t>
-      </w:r>
-      <w:r>
-        <w:rPr>
-          <w:sz w:val="28"/>
-          <w:szCs w:val="28"/>
-        </w:rPr>
-        <w:t>inscripții</w:t>
-      </w:r>
-      <w:r>
-        <w:rPr>
-          <w:sz w:val="28"/>
-          <w:szCs w:val="28"/>
-        </w:rPr>
-        <w:t xml:space="preserve">: „/”, „IGNITION-” , „FARURI-” </w:t>
-      </w:r>
-      <w:r>
-        <w:rPr>
-          <w:sz w:val="28"/>
-          <w:szCs w:val="28"/>
-        </w:rPr>
-        <w:t>și</w:t>
-      </w:r>
-      <w:r>
-        <w:rPr>
-          <w:sz w:val="28"/>
-          <w:szCs w:val="28"/>
-        </w:rPr>
-        <w:t xml:space="preserve"> „.”. Printre componente avem un </w:t>
-      </w:r>
-      <w:r>
-        <w:rPr>
-          <w:sz w:val="28"/>
-          <w:szCs w:val="28"/>
-        </w:rPr>
-        <w:t>potențiometru</w:t>
-      </w:r>
-      <w:r>
-        <w:rPr>
-          <w:sz w:val="28"/>
-          <w:szCs w:val="28"/>
-        </w:rPr>
-        <w:t xml:space="preserve">. Acesta </w:t>
-      </w:r>
-      <w:r>
-        <w:rPr>
-          <w:sz w:val="28"/>
-          <w:szCs w:val="28"/>
-        </w:rPr>
-        <w:t>reprezintă</w:t>
-      </w:r>
-      <w:r>
-        <w:rPr>
-          <w:sz w:val="28"/>
-          <w:szCs w:val="28"/>
-        </w:rPr>
-        <w:t xml:space="preserve"> motorul </w:t>
-      </w:r>
-      <w:r>
-        <w:rPr>
-          <w:sz w:val="28"/>
-          <w:szCs w:val="28"/>
-        </w:rPr>
-        <w:t>mașinii</w:t>
-      </w:r>
-      <w:r>
-        <w:rPr>
-          <w:sz w:val="28"/>
-          <w:szCs w:val="28"/>
-        </w:rPr>
-        <w:t xml:space="preserve"> noastre, </w:t>
-      </w:r>
-      <w:r>
-        <w:rPr>
-          <w:sz w:val="28"/>
-          <w:szCs w:val="28"/>
-        </w:rPr>
-        <w:t>îl</w:t>
-      </w:r>
-      <w:r>
-        <w:rPr>
-          <w:sz w:val="28"/>
-          <w:szCs w:val="28"/>
-        </w:rPr>
-        <w:t xml:space="preserve"> putem modifica </w:t>
-      </w:r>
-      <w:r>
-        <w:rPr>
-          <w:sz w:val="28"/>
-          <w:szCs w:val="28"/>
-        </w:rPr>
-        <w:t>ș</w:t>
-      </w:r>
-      <w:r>
-        <w:rPr>
-          <w:sz w:val="28"/>
-          <w:szCs w:val="28"/>
-        </w:rPr>
-        <w:t xml:space="preserve">i </w:t>
-      </w:r>
-      <w:r>
-        <w:rPr>
-          <w:sz w:val="28"/>
-          <w:szCs w:val="28"/>
-        </w:rPr>
-        <w:t>când</w:t>
-      </w:r>
-      <w:r>
-        <w:rPr>
-          <w:sz w:val="28"/>
-          <w:szCs w:val="28"/>
-        </w:rPr>
-        <w:t xml:space="preserve"> trece de un anumit nivel va </w:t>
-      </w:r>
-      <w:r>
-        <w:rPr>
-          <w:sz w:val="28"/>
-          <w:szCs w:val="28"/>
-        </w:rPr>
-        <w:t>afișa</w:t>
-      </w:r>
-      <w:r>
-        <w:rPr>
-          <w:sz w:val="28"/>
-          <w:szCs w:val="28"/>
-        </w:rPr>
-        <w:t xml:space="preserve"> „ACC” (la „IGNITION-”) iar atunci farurile vor fi pornite si se va putea </w:t>
-      </w:r>
-      <w:r>
-        <w:rPr>
-          <w:sz w:val="28"/>
-          <w:szCs w:val="28"/>
-        </w:rPr>
-        <w:t>acționa</w:t>
-      </w:r>
-      <w:r>
-        <w:rPr>
-          <w:sz w:val="28"/>
-          <w:szCs w:val="28"/>
-        </w:rPr>
-        <w:t xml:space="preserve"> pedala de </w:t>
-      </w:r>
-      <w:r>
-        <w:rPr>
-          <w:sz w:val="28"/>
-          <w:szCs w:val="28"/>
-        </w:rPr>
-        <w:t>frână</w:t>
-      </w:r>
-      <w:r>
-        <w:rPr>
-          <w:sz w:val="28"/>
-          <w:szCs w:val="28"/>
-        </w:rPr>
-        <w:t xml:space="preserve">. Pentru a </w:t>
-      </w:r>
-      <w:r>
-        <w:rPr>
-          <w:sz w:val="28"/>
-          <w:szCs w:val="28"/>
-        </w:rPr>
-        <w:t>acționa</w:t>
-      </w:r>
-      <w:r>
-        <w:rPr>
-          <w:sz w:val="28"/>
-          <w:szCs w:val="28"/>
-        </w:rPr>
-        <w:t xml:space="preserve"> pedala de </w:t>
-      </w:r>
-      <w:r>
-        <w:rPr>
-          <w:sz w:val="28"/>
-          <w:szCs w:val="28"/>
-        </w:rPr>
-        <w:t>frână</w:t>
-      </w:r>
-      <w:r>
-        <w:rPr>
-          <w:sz w:val="28"/>
-          <w:szCs w:val="28"/>
-        </w:rPr>
-        <w:t xml:space="preserve"> vom </w:t>
-      </w:r>
-      <w:r>
-        <w:rPr>
-          <w:sz w:val="28"/>
-          <w:szCs w:val="28"/>
-        </w:rPr>
-        <w:t>apăsa</w:t>
-      </w:r>
-      <w:r>
-        <w:rPr>
-          <w:sz w:val="28"/>
-          <w:szCs w:val="28"/>
-        </w:rPr>
-        <w:t xml:space="preserve"> butonul din dreptul LED-urilor </w:t>
-      </w:r>
-      <w:r>
-        <w:rPr>
-          <w:sz w:val="28"/>
-          <w:szCs w:val="28"/>
-        </w:rPr>
-        <w:t>roșii</w:t>
-      </w:r>
-      <w:r>
-        <w:rPr>
-          <w:sz w:val="28"/>
-          <w:szCs w:val="28"/>
-        </w:rPr>
-        <w:t xml:space="preserve"> si pe ecran va </w:t>
-      </w:r>
-      <w:r>
-        <w:rPr>
-          <w:sz w:val="28"/>
-          <w:szCs w:val="28"/>
-        </w:rPr>
-        <w:t>apărea</w:t>
-      </w:r>
-      <w:r>
-        <w:rPr>
-          <w:sz w:val="28"/>
-          <w:szCs w:val="28"/>
-        </w:rPr>
-        <w:t xml:space="preserve"> „#”.</w:t>
-      </w:r>
-    </w:p>
-    <w:p>
-      <w:pPr>
-        <w:rPr>
-          <w:sz w:val="28"/>
-          <w:szCs w:val="28"/>
-        </w:rPr>
-      </w:pPr>
-      <w:r>
-        <w:rPr>
-          <w:sz w:val="28"/>
-          <w:szCs w:val="28"/>
-        </w:rPr>
-        <w:t>Î</w:t>
-      </w:r>
-      <w:r>
-        <w:rPr>
-          <w:sz w:val="28"/>
-          <w:szCs w:val="28"/>
-        </w:rPr>
-        <w:t xml:space="preserve">n continuare putem modifica </w:t>
-      </w:r>
-      <w:r>
-        <w:rPr>
-          <w:sz w:val="28"/>
-          <w:szCs w:val="28"/>
-        </w:rPr>
-        <w:t>potențiometrul</w:t>
-      </w:r>
-      <w:r>
-        <w:rPr>
-          <w:sz w:val="28"/>
-          <w:szCs w:val="28"/>
-        </w:rPr>
-        <w:t xml:space="preserve"> si se va </w:t>
-      </w:r>
-      <w:r>
-        <w:rPr>
-          <w:sz w:val="28"/>
-          <w:szCs w:val="28"/>
-        </w:rPr>
-        <w:t>afișa</w:t>
-      </w:r>
-      <w:r>
-        <w:rPr>
-          <w:sz w:val="28"/>
-          <w:szCs w:val="28"/>
-        </w:rPr>
-        <w:t xml:space="preserve"> „ON” iar farurile vor fi in continuare pornite </w:t>
-      </w:r>
-      <w:r>
-        <w:rPr>
-          <w:sz w:val="28"/>
-          <w:szCs w:val="28"/>
-        </w:rPr>
-        <w:t>ș</w:t>
-      </w:r>
-      <w:r>
-        <w:rPr>
-          <w:sz w:val="28"/>
-          <w:szCs w:val="28"/>
-        </w:rPr>
-        <w:t xml:space="preserve">i </w:t>
-      </w:r>
-      <w:r>
-        <w:rPr>
-          <w:sz w:val="28"/>
-          <w:szCs w:val="28"/>
-        </w:rPr>
-        <w:t>frâna</w:t>
-      </w:r>
-      <w:r>
-        <w:rPr>
-          <w:sz w:val="28"/>
-          <w:szCs w:val="28"/>
-        </w:rPr>
-        <w:t xml:space="preserve"> va putea fi </w:t>
-      </w:r>
-      <w:r>
-        <w:rPr>
-          <w:sz w:val="28"/>
-          <w:szCs w:val="28"/>
-        </w:rPr>
-        <w:t>apăsată</w:t>
-      </w:r>
-      <w:r>
-        <w:rPr>
-          <w:sz w:val="28"/>
-          <w:szCs w:val="28"/>
-        </w:rPr>
-        <w:t xml:space="preserve">. Daca </w:t>
-      </w:r>
-      <w:r>
-        <w:rPr>
-          <w:sz w:val="28"/>
-          <w:szCs w:val="28"/>
-        </w:rPr>
-        <w:t>potențiometrul</w:t>
-      </w:r>
-      <w:r>
-        <w:rPr>
-          <w:sz w:val="28"/>
-          <w:szCs w:val="28"/>
-        </w:rPr>
-        <w:t xml:space="preserve"> este sub un anumit nivel , pe ecran se va </w:t>
-      </w:r>
-      <w:r>
-        <w:rPr>
-          <w:sz w:val="28"/>
-          <w:szCs w:val="28"/>
-        </w:rPr>
-        <w:t>afișa</w:t>
-      </w:r>
-      <w:r>
-        <w:rPr>
-          <w:sz w:val="28"/>
-          <w:szCs w:val="28"/>
-        </w:rPr>
-        <w:t xml:space="preserve"> </w:t>
-      </w:r>
-      <w:r>
-        <w:rPr>
-          <w:sz w:val="28"/>
-          <w:szCs w:val="28"/>
-        </w:rPr>
-        <w:t>atât</w:t>
-      </w:r>
-      <w:r>
-        <w:rPr>
-          <w:sz w:val="28"/>
-          <w:szCs w:val="28"/>
-        </w:rPr>
-        <w:t xml:space="preserve"> la starea motorului c</w:t>
-      </w:r>
-      <w:r>
-        <w:rPr>
-          <w:sz w:val="28"/>
-          <w:szCs w:val="28"/>
-        </w:rPr>
-        <w:t>â</w:t>
-      </w:r>
-      <w:r>
-        <w:rPr>
-          <w:sz w:val="28"/>
-          <w:szCs w:val="28"/>
-        </w:rPr>
-        <w:t xml:space="preserve">t </w:t>
-      </w:r>
-      <w:r>
-        <w:rPr>
-          <w:sz w:val="28"/>
-          <w:szCs w:val="28"/>
-        </w:rPr>
-        <w:t>ș</w:t>
-      </w:r>
-      <w:r>
-        <w:rPr>
-          <w:sz w:val="28"/>
-          <w:szCs w:val="28"/>
-        </w:rPr>
-        <w:t xml:space="preserve">i la faruri „OFF” iar farurile de la </w:t>
-      </w:r>
-      <w:r>
-        <w:rPr>
-          <w:sz w:val="28"/>
-          <w:szCs w:val="28"/>
-        </w:rPr>
-        <w:t>frână</w:t>
-      </w:r>
-      <w:r>
-        <w:rPr>
-          <w:sz w:val="28"/>
-          <w:szCs w:val="28"/>
-        </w:rPr>
-        <w:t xml:space="preserve"> nu vor </w:t>
-      </w:r>
-      <w:r>
-        <w:rPr>
-          <w:sz w:val="28"/>
-          <w:szCs w:val="28"/>
-        </w:rPr>
-        <w:t>funcționa</w:t>
-      </w:r>
-      <w:r>
-        <w:rPr>
-          <w:sz w:val="28"/>
-          <w:szCs w:val="28"/>
-        </w:rPr>
-        <w:t xml:space="preserve"> chiar dac</w:t>
-      </w:r>
-      <w:r>
-        <w:rPr>
-          <w:sz w:val="28"/>
-          <w:szCs w:val="28"/>
-        </w:rPr>
-        <w:t>ă</w:t>
-      </w:r>
-      <w:r>
-        <w:rPr>
-          <w:sz w:val="28"/>
-          <w:szCs w:val="28"/>
-        </w:rPr>
-        <w:t xml:space="preserve"> va fi </w:t>
-      </w:r>
-      <w:r>
-        <w:rPr>
-          <w:sz w:val="28"/>
-          <w:szCs w:val="28"/>
-        </w:rPr>
-        <w:t>acționată</w:t>
-      </w:r>
-      <w:r>
-        <w:rPr>
-          <w:sz w:val="28"/>
-          <w:szCs w:val="28"/>
-        </w:rPr>
-        <w:t xml:space="preserve"> pedala.</w:t>
-      </w:r>
-    </w:p>
-    <w:p>
-      <w:pPr>
-        <w:rPr>
-          <w:sz w:val="28"/>
-          <w:szCs w:val="28"/>
-        </w:rPr>
-      </w:pPr>
-      <w:r>
-        <w:rPr>
-          <w:sz w:val="28"/>
-          <w:szCs w:val="28"/>
-        </w:rPr>
-        <w:t>Dac</w:t>
-      </w:r>
-      <w:r>
-        <w:rPr>
-          <w:sz w:val="28"/>
-          <w:szCs w:val="28"/>
-        </w:rPr>
-        <w:t>ă</w:t>
-      </w:r>
-      <w:r>
-        <w:rPr>
-          <w:sz w:val="28"/>
-          <w:szCs w:val="28"/>
-        </w:rPr>
-        <w:t xml:space="preserve"> modific</w:t>
-      </w:r>
-      <w:r>
-        <w:rPr>
-          <w:sz w:val="28"/>
-          <w:szCs w:val="28"/>
-        </w:rPr>
-        <w:t>ă</w:t>
-      </w:r>
-      <w:r>
-        <w:rPr>
-          <w:sz w:val="28"/>
-          <w:szCs w:val="28"/>
-        </w:rPr>
-        <w:t>m fotorezistențele de jos astfel încât să depășească un anumit ușile se vor deschide și se va schimba statusul acestora pe display.</w:t>
-      </w:r>
-    </w:p>
-    <w:p>
-      <w:pPr>
-        <w:rPr>
-          <w:sz w:val="28"/>
-          <w:szCs w:val="28"/>
-        </w:rPr>
-      </w:pPr>
+          <w:rFonts w:cstheme="minorHAnsi"/>
+          <w:sz w:val="28"/>
+          <w:szCs w:val="28"/>
+        </w:rPr>
+        <w:t xml:space="preserve">m </w:t>
+      </w:r>
+      <w:r>
+        <w:rPr>
+          <w:rFonts w:cstheme="minorHAnsi"/>
+          <w:sz w:val="28"/>
+          <w:szCs w:val="28"/>
+        </w:rPr>
+        <w:t>în</w:t>
+      </w:r>
+      <w:r>
+        <w:rPr>
+          <w:rFonts w:cstheme="minorHAnsi"/>
+          <w:sz w:val="28"/>
+          <w:szCs w:val="28"/>
+        </w:rPr>
+        <w:t xml:space="preserve"> 4 cazuri, respectiv:</w:t>
+      </w:r>
+    </w:p>
+    <w:p>
+      <w:pPr>
+        <w:pStyle w:val="ListParagraph"/>
+        <w:numPr>
+          <w:ilvl w:val="0"/>
+          <w:numId w:val="9"/>
+        </w:numPr>
+        <w:rPr>
+          <w:rFonts w:cstheme="minorHAnsi"/>
+          <w:sz w:val="28"/>
+          <w:szCs w:val="28"/>
+        </w:rPr>
+      </w:pPr>
+      <w:r>
+        <w:rPr>
+          <w:rFonts w:cstheme="minorHAnsi"/>
+          <w:sz w:val="28"/>
+          <w:szCs w:val="28"/>
+        </w:rPr>
+        <w:t>Dacă senzorii nu detectează mișcare este afișat mesajul „Zone libere” pe ecranul LCD.</w:t>
+      </w:r>
+    </w:p>
+    <w:p>
+      <w:pPr>
+        <w:pStyle w:val="ListParagraph"/>
+        <w:numPr>
+          <w:ilvl w:val="0"/>
+          <w:numId w:val="9"/>
+        </w:numPr>
+        <w:rPr>
+          <w:rFonts w:cstheme="minorHAnsi"/>
+          <w:sz w:val="28"/>
+          <w:szCs w:val="28"/>
+        </w:rPr>
+      </w:pPr>
+      <w:r>
+        <w:rPr>
+          <w:rFonts w:cstheme="minorHAnsi"/>
+          <w:sz w:val="28"/>
+          <w:szCs w:val="28"/>
+        </w:rPr>
+        <w:t>Dacă senzorul PIR1 detectează mișcare atunci apare următorul mesaj pe ecranul LCD „Alertă cameră 1”.</w:t>
+      </w:r>
+    </w:p>
+    <w:p>
+      <w:pPr>
+        <w:pStyle w:val="ListParagraph"/>
+        <w:numPr>
+          <w:ilvl w:val="0"/>
+          <w:numId w:val="9"/>
+        </w:numPr>
+        <w:rPr>
+          <w:rFonts w:cstheme="minorHAnsi"/>
+          <w:sz w:val="28"/>
+          <w:szCs w:val="28"/>
+        </w:rPr>
+      </w:pPr>
+      <w:r>
+        <w:rPr>
+          <w:rFonts w:cstheme="minorHAnsi"/>
+          <w:sz w:val="28"/>
+          <w:szCs w:val="28"/>
+        </w:rPr>
+        <w:t>Dacă senzorul PIR</w:t>
+      </w:r>
+      <w:r>
+        <w:rPr>
+          <w:rFonts w:cstheme="minorHAnsi"/>
+          <w:sz w:val="28"/>
+          <w:szCs w:val="28"/>
+        </w:rPr>
+        <w:t>2</w:t>
+      </w:r>
+      <w:r>
+        <w:rPr>
+          <w:rFonts w:cstheme="minorHAnsi"/>
+          <w:sz w:val="28"/>
+          <w:szCs w:val="28"/>
+        </w:rPr>
+        <w:t xml:space="preserve"> detectează mișcare atunci apare următorul mesaj pe ecranul LCD „Alertă cameră </w:t>
+      </w:r>
+      <w:r>
+        <w:rPr>
+          <w:rFonts w:cstheme="minorHAnsi"/>
+          <w:sz w:val="28"/>
+          <w:szCs w:val="28"/>
+        </w:rPr>
+        <w:t>2</w:t>
+      </w:r>
+      <w:r>
+        <w:rPr>
+          <w:rFonts w:cstheme="minorHAnsi"/>
+          <w:sz w:val="28"/>
+          <w:szCs w:val="28"/>
+        </w:rPr>
+        <w:t>”.</w:t>
+      </w:r>
+    </w:p>
+    <w:p>
+      <w:pPr>
+        <w:pStyle w:val="ListParagraph"/>
+        <w:numPr>
+          <w:ilvl w:val="0"/>
+          <w:numId w:val="9"/>
+        </w:numPr>
+        <w:rPr>
+          <w:rFonts w:cstheme="minorHAnsi"/>
+          <w:sz w:val="28"/>
+          <w:szCs w:val="28"/>
+        </w:rPr>
+      </w:pPr>
+      <w:r>
+        <w:rPr>
+          <w:rFonts w:cstheme="minorHAnsi"/>
+          <w:sz w:val="28"/>
+          <w:szCs w:val="28"/>
+        </w:rPr>
+        <w:t>Dacă ambii senzori detectează mișcare în același timp atunci apare următorul mesaj pe ecranul LCD „Alertă ambele camere”.</w:t>
+      </w:r>
+    </w:p>
+    <w:p>
+      <w:pPr>
+        <w:ind w:left="360"/>
+        <w:rPr>
+          <w:rFonts w:cstheme="minorHAnsi"/>
+          <w:sz w:val="28"/>
+          <w:szCs w:val="28"/>
+        </w:rPr>
+      </w:pPr>
+      <w:r>
+        <w:rPr>
+          <w:rFonts w:cstheme="minorHAnsi"/>
+          <w:sz w:val="28"/>
+          <w:szCs w:val="28"/>
+        </w:rPr>
+        <w:t xml:space="preserve">Fiecare alertă afișată pe LCD este însoțită de un semnal sonor caracteristic emis de </w:t>
+      </w:r>
+      <w:proofErr w:type="spellStart"/>
+      <w:r>
+        <w:rPr>
+          <w:rFonts w:cstheme="minorHAnsi"/>
+          <w:sz w:val="28"/>
+          <w:szCs w:val="28"/>
+        </w:rPr>
+        <w:t>buzzere</w:t>
+      </w:r>
+      <w:proofErr w:type="spellEnd"/>
+      <w:r>
+        <w:rPr>
+          <w:rFonts w:cstheme="minorHAnsi"/>
+          <w:sz w:val="28"/>
+          <w:szCs w:val="28"/>
+        </w:rPr>
+        <w:t>. În cazul detectării simultane a prezenței în ambele încăperi, cele două semnale sonore sunt emise cu o întârziere de 2-3 secunde una față de cealaltă. Atunci când sistemul este dezarmat, toate funcțiile de detectare și alertă sunt dezactivate.</w:t>
+      </w:r>
     </w:p>
     <w:p>
       <w:pPr>
@@ -2327,12 +2144,37 @@
           <w:szCs w:val="28"/>
         </w:rPr>
       </w:pPr>
-      <w:r>
-        <w:rPr>
-          <w:sz w:val="28"/>
-          <w:szCs w:val="28"/>
-        </w:rPr>
-        <w:t xml:space="preserve">void setup() </w:t>
+      <w:proofErr w:type="spellStart"/>
+      <w:r>
+        <w:rPr>
+          <w:sz w:val="28"/>
+          <w:szCs w:val="28"/>
+        </w:rPr>
+        <w:t>void</w:t>
+      </w:r>
+      <w:proofErr w:type="spellEnd"/>
+      <w:r>
+        <w:rPr>
+          <w:sz w:val="28"/>
+          <w:szCs w:val="28"/>
+        </w:rPr>
+        <w:t xml:space="preserve"> </w:t>
+      </w:r>
+      <w:proofErr w:type="spellStart"/>
+      <w:r>
+        <w:rPr>
+          <w:sz w:val="28"/>
+          <w:szCs w:val="28"/>
+        </w:rPr>
+        <w:t>setup</w:t>
+      </w:r>
+      <w:proofErr w:type="spellEnd"/>
+      <w:r>
+        <w:rPr>
+          <w:sz w:val="28"/>
+          <w:szCs w:val="28"/>
+        </w:rPr>
+        <w:t xml:space="preserve">() </w:t>
       </w:r>
       <w:r>
         <w:rPr>
@@ -2374,6 +2216,7 @@
           <w:szCs w:val="28"/>
         </w:rPr>
       </w:pPr>
+      <w:proofErr w:type="spellStart"/>
       <w:r>
         <w:rPr>
           <w:rFonts w:cstheme="minorHAnsi"/>
@@ -2382,7 +2225,40 @@
           <w:szCs w:val="28"/>
           <w:shd w:val="clear" w:color="auto" w:fill="FFFFFF"/>
         </w:rPr>
-        <w:t>void loop() - e</w:t>
+        <w:t>void</w:t>
+      </w:r>
+      <w:proofErr w:type="spellEnd"/>
+      <w:r>
+        <w:rPr>
+          <w:rFonts w:cstheme="minorHAnsi"/>
+          <w:color w:val="0D0D0D"/>
+          <w:sz w:val="28"/>
+          <w:szCs w:val="28"/>
+          <w:shd w:val="clear" w:color="auto" w:fill="FFFFFF"/>
+        </w:rPr>
+        <w:t xml:space="preserve"> </w:t>
+      </w:r>
+      <w:proofErr w:type="spellStart"/>
+      <w:r>
+        <w:rPr>
+          <w:rFonts w:cstheme="minorHAnsi"/>
+          <w:color w:val="0D0D0D"/>
+          <w:sz w:val="28"/>
+          <w:szCs w:val="28"/>
+          <w:shd w:val="clear" w:color="auto" w:fill="FFFFFF"/>
+        </w:rPr>
+        <w:t>loop</w:t>
+      </w:r>
+      <w:proofErr w:type="spellEnd"/>
+      <w:r>
+        <w:rPr>
+          <w:rFonts w:cstheme="minorHAnsi"/>
+          <w:color w:val="0D0D0D"/>
+          <w:sz w:val="28"/>
+          <w:szCs w:val="28"/>
+          <w:shd w:val="clear" w:color="auto" w:fill="FFFFFF"/>
+        </w:rPr>
+        <w:t>() - e</w:t>
       </w:r>
       <w:r>
         <w:rPr>
@@ -2408,13 +2284,59 @@
           <w:szCs w:val="28"/>
         </w:rPr>
       </w:pPr>
-      <w:r>
-        <w:rPr>
-          <w:rFonts w:cstheme="minorHAnsi"/>
-          <w:sz w:val="28"/>
-          <w:szCs w:val="28"/>
-        </w:rPr>
-        <w:t xml:space="preserve">void alert(String message) - </w:t>
+      <w:proofErr w:type="spellStart"/>
+      <w:r>
+        <w:rPr>
+          <w:rFonts w:cstheme="minorHAnsi"/>
+          <w:sz w:val="28"/>
+          <w:szCs w:val="28"/>
+        </w:rPr>
+        <w:t>void</w:t>
+      </w:r>
+      <w:proofErr w:type="spellEnd"/>
+      <w:r>
+        <w:rPr>
+          <w:rFonts w:cstheme="minorHAnsi"/>
+          <w:sz w:val="28"/>
+          <w:szCs w:val="28"/>
+        </w:rPr>
+        <w:t xml:space="preserve"> alert(</w:t>
+      </w:r>
+      <w:proofErr w:type="spellStart"/>
+      <w:r>
+        <w:rPr>
+          <w:rFonts w:cstheme="minorHAnsi"/>
+          <w:sz w:val="28"/>
+          <w:szCs w:val="28"/>
+        </w:rPr>
+        <w:t>String</w:t>
+      </w:r>
+      <w:proofErr w:type="spellEnd"/>
+      <w:r>
+        <w:rPr>
+          <w:rFonts w:cstheme="minorHAnsi"/>
+          <w:sz w:val="28"/>
+          <w:szCs w:val="28"/>
+        </w:rPr>
+        <w:t xml:space="preserve"> </w:t>
+      </w:r>
+      <w:proofErr w:type="spellStart"/>
+      <w:r>
+        <w:rPr>
+          <w:rFonts w:cstheme="minorHAnsi"/>
+          <w:sz w:val="28"/>
+          <w:szCs w:val="28"/>
+        </w:rPr>
+        <w:t>message</w:t>
+      </w:r>
+      <w:proofErr w:type="spellEnd"/>
+      <w:r>
+        <w:rPr>
+          <w:rFonts w:cstheme="minorHAnsi"/>
+          <w:sz w:val="28"/>
+          <w:szCs w:val="28"/>
+        </w:rPr>
+        <w:t xml:space="preserve">) - </w:t>
       </w:r>
       <w:r>
         <w:rPr>
@@ -2440,14 +2362,43 @@
           <w:szCs w:val="28"/>
         </w:rPr>
       </w:pPr>
-      <w:r>
-        <w:rPr>
-          <w:rFonts w:cstheme="minorHAnsi"/>
-          <w:sz w:val="28"/>
-          <w:szCs w:val="28"/>
-        </w:rPr>
-        <w:t xml:space="preserve">void print_states() - </w:t>
-      </w:r>
+      <w:proofErr w:type="spellStart"/>
+      <w:r>
+        <w:rPr>
+          <w:rFonts w:cstheme="minorHAnsi"/>
+          <w:sz w:val="28"/>
+          <w:szCs w:val="28"/>
+        </w:rPr>
+        <w:t>void</w:t>
+      </w:r>
+      <w:proofErr w:type="spellEnd"/>
+      <w:r>
+        <w:rPr>
+          <w:rFonts w:cstheme="minorHAnsi"/>
+          <w:sz w:val="28"/>
+          <w:szCs w:val="28"/>
+        </w:rPr>
+        <w:t xml:space="preserve"> </w:t>
+      </w:r>
+      <w:proofErr w:type="spellStart"/>
+      <w:r>
+        <w:rPr>
+          <w:rFonts w:cstheme="minorHAnsi"/>
+          <w:sz w:val="28"/>
+          <w:szCs w:val="28"/>
+        </w:rPr>
+        <w:t>print_states</w:t>
+      </w:r>
+      <w:proofErr w:type="spellEnd"/>
+      <w:r>
+        <w:rPr>
+          <w:rFonts w:cstheme="minorHAnsi"/>
+          <w:sz w:val="28"/>
+          <w:szCs w:val="28"/>
+        </w:rPr>
+        <w:t xml:space="preserve">() - </w:t>
+      </w:r>
+      <w:proofErr w:type="spellStart"/>
       <w:r>
         <w:rPr>
           <w:rFonts w:cstheme="minorHAnsi"/>
@@ -2456,7 +2407,18 @@
           <w:szCs w:val="28"/>
           <w:shd w:val="clear" w:color="auto" w:fill="FFFFFF"/>
         </w:rPr>
-        <w:t>afisează starea senzorilor PIR pe portul serial</w:t>
+        <w:t>afisează</w:t>
+      </w:r>
+      <w:proofErr w:type="spellEnd"/>
+      <w:r>
+        <w:rPr>
+          <w:rFonts w:cstheme="minorHAnsi"/>
+          <w:color w:val="0D0D0D"/>
+          <w:sz w:val="28"/>
+          <w:szCs w:val="28"/>
+          <w:shd w:val="clear" w:color="auto" w:fill="FFFFFF"/>
+        </w:rPr>
+        <w:t xml:space="preserve"> starea senzorilor PIR pe portul serial</w:t>
       </w:r>
     </w:p>
     <w:p>
@@ -2472,13 +2434,41 @@
           <w:szCs w:val="28"/>
         </w:rPr>
       </w:pPr>
-      <w:r>
-        <w:rPr>
-          <w:rFonts w:cstheme="minorHAnsi"/>
-          <w:sz w:val="28"/>
-          <w:szCs w:val="28"/>
-        </w:rPr>
-        <w:t xml:space="preserve">void zone_libere() - </w:t>
+      <w:proofErr w:type="spellStart"/>
+      <w:r>
+        <w:rPr>
+          <w:rFonts w:cstheme="minorHAnsi"/>
+          <w:sz w:val="28"/>
+          <w:szCs w:val="28"/>
+        </w:rPr>
+        <w:t>void</w:t>
+      </w:r>
+      <w:proofErr w:type="spellEnd"/>
+      <w:r>
+        <w:rPr>
+          <w:rFonts w:cstheme="minorHAnsi"/>
+          <w:sz w:val="28"/>
+          <w:szCs w:val="28"/>
+        </w:rPr>
+        <w:t xml:space="preserve"> </w:t>
+      </w:r>
+      <w:proofErr w:type="spellStart"/>
+      <w:r>
+        <w:rPr>
+          <w:rFonts w:cstheme="minorHAnsi"/>
+          <w:sz w:val="28"/>
+          <w:szCs w:val="28"/>
+        </w:rPr>
+        <w:t>zone_libere</w:t>
+      </w:r>
+      <w:proofErr w:type="spellEnd"/>
+      <w:r>
+        <w:rPr>
+          <w:rFonts w:cstheme="minorHAnsi"/>
+          <w:sz w:val="28"/>
+          <w:szCs w:val="28"/>
+        </w:rPr>
+        <w:t xml:space="preserve">() - </w:t>
       </w:r>
       <w:r>
         <w:rPr>
@@ -2504,13 +2494,41 @@
           <w:szCs w:val="28"/>
         </w:rPr>
       </w:pPr>
-      <w:r>
-        <w:rPr>
-          <w:rFonts w:cstheme="minorHAnsi"/>
-          <w:sz w:val="28"/>
-          <w:szCs w:val="28"/>
-        </w:rPr>
-        <w:t xml:space="preserve">void alarm_trigger() - </w:t>
+      <w:proofErr w:type="spellStart"/>
+      <w:r>
+        <w:rPr>
+          <w:rFonts w:cstheme="minorHAnsi"/>
+          <w:sz w:val="28"/>
+          <w:szCs w:val="28"/>
+        </w:rPr>
+        <w:t>void</w:t>
+      </w:r>
+      <w:proofErr w:type="spellEnd"/>
+      <w:r>
+        <w:rPr>
+          <w:rFonts w:cstheme="minorHAnsi"/>
+          <w:sz w:val="28"/>
+          <w:szCs w:val="28"/>
+        </w:rPr>
+        <w:t xml:space="preserve"> </w:t>
+      </w:r>
+      <w:proofErr w:type="spellStart"/>
+      <w:r>
+        <w:rPr>
+          <w:rFonts w:cstheme="minorHAnsi"/>
+          <w:sz w:val="28"/>
+          <w:szCs w:val="28"/>
+        </w:rPr>
+        <w:t>alarm_trigger</w:t>
+      </w:r>
+      <w:proofErr w:type="spellEnd"/>
+      <w:r>
+        <w:rPr>
+          <w:rFonts w:cstheme="minorHAnsi"/>
+          <w:sz w:val="28"/>
+          <w:szCs w:val="28"/>
+        </w:rPr>
+        <w:t xml:space="preserve">() - </w:t>
       </w:r>
       <w:r>
         <w:rPr>
@@ -2536,6 +2554,7 @@
           <w:szCs w:val="28"/>
         </w:rPr>
       </w:pPr>
+      <w:proofErr w:type="spellStart"/>
       <w:r>
         <w:rPr>
           <w:rFonts w:cstheme="minorHAnsi"/>
@@ -2544,21 +2563,55 @@
           <w:szCs w:val="28"/>
           <w:shd w:val="clear" w:color="auto" w:fill="FFFFFF"/>
         </w:rPr>
-        <w:t>void receive_password() - primește și salvează o parolă de la portul serial</w:t>
-      </w:r>
-    </w:p>
-    <w:p>
-      <w:pPr>
-        <w:rPr>
-          <w:sz w:val="28"/>
-          <w:szCs w:val="28"/>
-        </w:rPr>
-      </w:pPr>
-      <w:r>
-        <w:rPr>
-          <w:sz w:val="28"/>
-          <w:szCs w:val="28"/>
-        </w:rPr>
+        <w:t>void</w:t>
+      </w:r>
+      <w:proofErr w:type="spellEnd"/>
+      <w:r>
+        <w:rPr>
+          <w:rFonts w:cstheme="minorHAnsi"/>
+          <w:color w:val="0D0D0D"/>
+          <w:sz w:val="28"/>
+          <w:szCs w:val="28"/>
+          <w:shd w:val="clear" w:color="auto" w:fill="FFFFFF"/>
+        </w:rPr>
+        <w:t xml:space="preserve"> </w:t>
+      </w:r>
+      <w:proofErr w:type="spellStart"/>
+      <w:r>
+        <w:rPr>
+          <w:rFonts w:cstheme="minorHAnsi"/>
+          <w:color w:val="0D0D0D"/>
+          <w:sz w:val="28"/>
+          <w:szCs w:val="28"/>
+          <w:shd w:val="clear" w:color="auto" w:fill="FFFFFF"/>
+        </w:rPr>
+        <w:t>receive_password</w:t>
+      </w:r>
+      <w:proofErr w:type="spellEnd"/>
+      <w:r>
+        <w:rPr>
+          <w:rFonts w:cstheme="minorHAnsi"/>
+          <w:color w:val="0D0D0D"/>
+          <w:sz w:val="28"/>
+          <w:szCs w:val="28"/>
+          <w:shd w:val="clear" w:color="auto" w:fill="FFFFFF"/>
+        </w:rPr>
+        <w:t>() - primește și salvează o parolă de la portul serial</w:t>
+      </w:r>
+    </w:p>
+    <w:p>
+      <w:pPr>
+        <w:rPr>
+          <w:sz w:val="28"/>
+          <w:szCs w:val="28"/>
+        </w:rPr>
+      </w:pPr>
+      <w:r>
+        <w:rPr>
+          <w:sz w:val="28"/>
+          <w:szCs w:val="28"/>
+        </w:rPr>
+        <w:lastRenderedPageBreak/>
         <w:t>Librării folosite:</w:t>
       </w:r>
     </w:p>
@@ -2574,7 +2627,23 @@
           <w:sz w:val="28"/>
           <w:szCs w:val="28"/>
         </w:rPr>
-        <w:t>#include &lt;Adafruit_LiquidCrystal.h&gt;</w:t>
+        <w:t>#include &lt;</w:t>
+      </w:r>
+      <w:proofErr w:type="spellStart"/>
+      <w:r>
+        <w:rPr>
+          <w:sz w:val="28"/>
+          <w:szCs w:val="28"/>
+        </w:rPr>
+        <w:t>Adafruit_LiquidCrystal.h</w:t>
+      </w:r>
+      <w:proofErr w:type="spellEnd"/>
+      <w:r>
+        <w:rPr>
+          <w:sz w:val="28"/>
+          <w:szCs w:val="28"/>
+        </w:rPr>
+        <w:t>&gt;</w:t>
       </w:r>
       <w:r>
         <w:rPr>
@@ -2598,14 +2667,6 @@
           <w:szCs w:val="28"/>
         </w:rPr>
       </w:pPr>
-    </w:p>
-    <w:p>
-      <w:pPr>
-        <w:rPr>
-          <w:sz w:val="28"/>
-          <w:szCs w:val="28"/>
-        </w:rPr>
-      </w:pPr>
       <w:r>
         <w:rPr>
           <w:sz w:val="28"/>
@@ -2619,7 +2680,25 @@
           <w:sz w:val="28"/>
           <w:szCs w:val="28"/>
         </w:rPr>
-        <w:t>include &lt;Servo.h&gt;</w:t>
+        <w:t>include &lt;</w:t>
+      </w:r>
+      <w:proofErr w:type="spellStart"/>
+      <w:r>
+        <w:rPr>
+          <w:rFonts w:cstheme="minorHAnsi"/>
+          <w:sz w:val="28"/>
+          <w:szCs w:val="28"/>
+        </w:rPr>
+        <w:t>Servo.h</w:t>
+      </w:r>
+      <w:proofErr w:type="spellEnd"/>
+      <w:r>
+        <w:rPr>
+          <w:rFonts w:cstheme="minorHAnsi"/>
+          <w:sz w:val="28"/>
+          <w:szCs w:val="28"/>
+        </w:rPr>
+        <w:t>&gt;</w:t>
       </w:r>
       <w:r>
         <w:rPr>
@@ -2637,22 +2716,104 @@
           <w:szCs w:val="28"/>
           <w:shd w:val="clear" w:color="auto" w:fill="FFFFFF"/>
         </w:rPr>
-        <w:t xml:space="preserve"> este utilizată pentru a controla servo-motoarele, ea permite atașarea, detasarea și controlul precis al poziției unui servo-motor</w:t>
-      </w:r>
-    </w:p>
-    <w:p>
-      <w:pPr>
-        <w:rPr>
-          <w:sz w:val="28"/>
-          <w:szCs w:val="28"/>
-        </w:rPr>
-      </w:pPr>
-      <w:r>
-        <w:rPr>
-          <w:sz w:val="28"/>
-          <w:szCs w:val="28"/>
-        </w:rPr>
-        <w:t>#include &lt;string.h&gt;</w:t>
+        <w:t xml:space="preserve"> este utilizată pentru a controla </w:t>
+      </w:r>
+      <w:proofErr w:type="spellStart"/>
+      <w:r>
+        <w:rPr>
+          <w:rFonts w:cstheme="minorHAnsi"/>
+          <w:color w:val="0D0D0D"/>
+          <w:sz w:val="28"/>
+          <w:szCs w:val="28"/>
+          <w:shd w:val="clear" w:color="auto" w:fill="FFFFFF"/>
+        </w:rPr>
+        <w:t>servo</w:t>
+      </w:r>
+      <w:proofErr w:type="spellEnd"/>
+      <w:r>
+        <w:rPr>
+          <w:rFonts w:cstheme="minorHAnsi"/>
+          <w:color w:val="0D0D0D"/>
+          <w:sz w:val="28"/>
+          <w:szCs w:val="28"/>
+          <w:shd w:val="clear" w:color="auto" w:fill="FFFFFF"/>
+        </w:rPr>
+        <w:t xml:space="preserve">-motoarele, ea permite atașarea, </w:t>
+      </w:r>
+      <w:proofErr w:type="spellStart"/>
+      <w:r>
+        <w:rPr>
+          <w:rFonts w:cstheme="minorHAnsi"/>
+          <w:color w:val="0D0D0D"/>
+          <w:sz w:val="28"/>
+          <w:szCs w:val="28"/>
+          <w:shd w:val="clear" w:color="auto" w:fill="FFFFFF"/>
+        </w:rPr>
+        <w:t>detasarea</w:t>
+      </w:r>
+      <w:proofErr w:type="spellEnd"/>
+      <w:r>
+        <w:rPr>
+          <w:rFonts w:cstheme="minorHAnsi"/>
+          <w:color w:val="0D0D0D"/>
+          <w:sz w:val="28"/>
+          <w:szCs w:val="28"/>
+          <w:shd w:val="clear" w:color="auto" w:fill="FFFFFF"/>
+        </w:rPr>
+        <w:t xml:space="preserve"> și controlul precis al poziției unui </w:t>
+      </w:r>
+      <w:proofErr w:type="spellStart"/>
+      <w:r>
+        <w:rPr>
+          <w:rFonts w:cstheme="minorHAnsi"/>
+          <w:color w:val="0D0D0D"/>
+          <w:sz w:val="28"/>
+          <w:szCs w:val="28"/>
+          <w:shd w:val="clear" w:color="auto" w:fill="FFFFFF"/>
+        </w:rPr>
+        <w:t>servo</w:t>
+      </w:r>
+      <w:proofErr w:type="spellEnd"/>
+      <w:r>
+        <w:rPr>
+          <w:rFonts w:cstheme="minorHAnsi"/>
+          <w:color w:val="0D0D0D"/>
+          <w:sz w:val="28"/>
+          <w:szCs w:val="28"/>
+          <w:shd w:val="clear" w:color="auto" w:fill="FFFFFF"/>
+        </w:rPr>
+        <w:t>-motor</w:t>
+      </w:r>
+    </w:p>
+    <w:p>
+      <w:pPr>
+        <w:rPr>
+          <w:sz w:val="28"/>
+          <w:szCs w:val="28"/>
+        </w:rPr>
+      </w:pPr>
+      <w:r>
+        <w:rPr>
+          <w:sz w:val="28"/>
+          <w:szCs w:val="28"/>
+        </w:rPr>
+        <w:t>#include &lt;</w:t>
+      </w:r>
+      <w:proofErr w:type="spellStart"/>
+      <w:r>
+        <w:rPr>
+          <w:sz w:val="28"/>
+          <w:szCs w:val="28"/>
+        </w:rPr>
+        <w:t>string.h</w:t>
+      </w:r>
+      <w:proofErr w:type="spellEnd"/>
+      <w:r>
+        <w:rPr>
+          <w:sz w:val="28"/>
+          <w:szCs w:val="28"/>
+        </w:rPr>
+        <w:t>&gt;</w:t>
       </w:r>
       <w:r>
         <w:rPr>
@@ -2692,8 +2853,17 @@
           <w:sz w:val="28"/>
           <w:szCs w:val="28"/>
         </w:rPr>
-        <w:t>#include &lt;Keypad.h</w:t>
-      </w:r>
+        <w:t>#include &lt;</w:t>
+      </w:r>
+      <w:proofErr w:type="spellStart"/>
+      <w:r>
+        <w:rPr>
+          <w:sz w:val="28"/>
+          <w:szCs w:val="28"/>
+        </w:rPr>
+        <w:t>Keypad.h</w:t>
+      </w:r>
+      <w:proofErr w:type="spellEnd"/>
       <w:r>
         <w:rPr>
           <w:rFonts w:cstheme="minorHAnsi"/>
@@ -2852,7 +3022,6 @@
           <w:sz w:val="28"/>
           <w:szCs w:val="28"/>
         </w:rPr>
-        <w:lastRenderedPageBreak/>
         <w:t>Schema apelării funcțiilor</w:t>
       </w:r>
       <w:r>
@@ -2997,6 +3166,46 @@
           <w:szCs w:val="28"/>
         </w:rPr>
       </w:pPr>
+    </w:p>
+    <w:p>
+      <w:pPr>
+        <w:rPr>
+          <w:sz w:val="28"/>
+          <w:szCs w:val="28"/>
+        </w:rPr>
+      </w:pPr>
+    </w:p>
+    <w:p>
+      <w:pPr>
+        <w:rPr>
+          <w:sz w:val="28"/>
+          <w:szCs w:val="28"/>
+        </w:rPr>
+      </w:pPr>
+    </w:p>
+    <w:p>
+      <w:pPr>
+        <w:rPr>
+          <w:sz w:val="28"/>
+          <w:szCs w:val="28"/>
+        </w:rPr>
+      </w:pPr>
+    </w:p>
+    <w:p>
+      <w:pPr>
+        <w:rPr>
+          <w:sz w:val="28"/>
+          <w:szCs w:val="28"/>
+        </w:rPr>
+      </w:pPr>
+    </w:p>
+    <w:p>
+      <w:pPr>
+        <w:rPr>
+          <w:sz w:val="28"/>
+          <w:szCs w:val="28"/>
+        </w:rPr>
+      </w:pPr>
       <w:r>
         <w:rPr>
           <w:sz w:val="28"/>
@@ -3137,7 +3346,6 @@
           <w:szCs w:val="28"/>
           <w:lang w:val="en-GB"/>
         </w:rPr>
-        <w:lastRenderedPageBreak/>
         <w:t>LCD:</w:t>
       </w:r>
     </w:p>
@@ -3483,13 +3691,23 @@
       </w:rPr>
       <w:t xml:space="preserve">Proiect realizat de Turcuș Adrian și </w:t>
     </w:r>
+    <w:proofErr w:type="spellStart"/>
     <w:r>
       <w:rPr>
         <w:color w:val="000000" w:themeColor="text1"/>
         <w:sz w:val="28"/>
         <w:szCs w:val="28"/>
       </w:rPr>
-      <w:t>Ostrovan Narcisa</w:t>
+      <w:t>Ostrovan</w:t>
+    </w:r>
+    <w:proofErr w:type="spellEnd"/>
+    <w:r>
+      <w:rPr>
+        <w:color w:val="000000" w:themeColor="text1"/>
+        <w:sz w:val="28"/>
+        <w:szCs w:val="28"/>
+      </w:rPr>
+      <w:t xml:space="preserve"> Narcisa</w:t>
     </w:r>
     <w:r>
       <w:rPr>
@@ -4208,6 +4426,95 @@
     </w:lvl>
   </w:abstractNum>
   <w:abstractNum w:abstractNumId="6" w15:restartNumberingAfterBreak="0">
+    <w:nsid w:val="63A04E28"/>
+    <w:multiLevelType w:val="hybridMultilevel"/>
+    <w:tmpl w:val="DBFCEED4"/>
+    <w:lvl w:ilvl="0" w:tplc="04090011">
+      <w:start w:val="1"/>
+      <w:numFmt w:val="decimal"/>
+      <w:lvlText w:val="%1)"/>
+      <w:lvlJc w:val="left"/>
+      <w:pPr>
+        <w:ind w:left="720" w:hanging="360"/>
+      </w:pPr>
+      <w:rPr>
+        <w:rFonts w:hint="default"/>
+      </w:rPr>
+    </w:lvl>
+    <w:lvl w:ilvl="1" w:tplc="04090019" w:tentative="1">
+      <w:start w:val="1"/>
+      <w:numFmt w:val="lowerLetter"/>
+      <w:lvlText w:val="%2."/>
+      <w:lvlJc w:val="left"/>
+      <w:pPr>
+        <w:ind w:left="1440" w:hanging="360"/>
+      </w:pPr>
+    </w:lvl>
+    <w:lvl w:ilvl="2" w:tplc="0409001B" w:tentative="1">
+      <w:start w:val="1"/>
+      <w:numFmt w:val="lowerRoman"/>
+      <w:lvlText w:val="%3."/>
+      <w:lvlJc w:val="right"/>
+      <w:pPr>
+        <w:ind w:left="2160" w:hanging="180"/>
+      </w:pPr>
+    </w:lvl>
+    <w:lvl w:ilvl="3" w:tplc="0409000F" w:tentative="1">
+      <w:start w:val="1"/>
+      <w:numFmt w:val="decimal"/>
+      <w:lvlText w:val="%4."/>
+      <w:lvlJc w:val="left"/>
+      <w:pPr>
+        <w:ind w:left="2880" w:hanging="360"/>
+      </w:pPr>
+    </w:lvl>
+    <w:lvl w:ilvl="4" w:tplc="04090019" w:tentative="1">
+      <w:start w:val="1"/>
+      <w:numFmt w:val="lowerLetter"/>
+      <w:lvlText w:val="%5."/>
+      <w:lvlJc w:val="left"/>
+      <w:pPr>
+        <w:ind w:left="3600" w:hanging="360"/>
+      </w:pPr>
+    </w:lvl>
+    <w:lvl w:ilvl="5" w:tplc="0409001B" w:tentative="1">
+      <w:start w:val="1"/>
+      <w:numFmt w:val="lowerRoman"/>
+      <w:lvlText w:val="%6."/>
+      <w:lvlJc w:val="right"/>
+      <w:pPr>
+        <w:ind w:left="4320" w:hanging="180"/>
+      </w:pPr>
+    </w:lvl>
+    <w:lvl w:ilvl="6" w:tplc="0409000F" w:tentative="1">
+      <w:start w:val="1"/>
+      <w:numFmt w:val="decimal"/>
+      <w:lvlText w:val="%7."/>
+      <w:lvlJc w:val="left"/>
+      <w:pPr>
+        <w:ind w:left="5040" w:hanging="360"/>
+      </w:pPr>
+    </w:lvl>
+    <w:lvl w:ilvl="7" w:tplc="04090019" w:tentative="1">
+      <w:start w:val="1"/>
+      <w:numFmt w:val="lowerLetter"/>
+      <w:lvlText w:val="%8."/>
+      <w:lvlJc w:val="left"/>
+      <w:pPr>
+        <w:ind w:left="5760" w:hanging="360"/>
+      </w:pPr>
+    </w:lvl>
+    <w:lvl w:ilvl="8" w:tplc="0409001B" w:tentative="1">
+      <w:start w:val="1"/>
+      <w:numFmt w:val="lowerRoman"/>
+      <w:lvlText w:val="%9."/>
+      <w:lvlJc w:val="right"/>
+      <w:pPr>
+        <w:ind w:left="6480" w:hanging="180"/>
+      </w:pPr>
+    </w:lvl>
+  </w:abstractNum>
+  <w:abstractNum w:abstractNumId="7" w15:restartNumberingAfterBreak="0">
     <w:nsid w:val="69C27FC5"/>
     <w:multiLevelType w:val="hybridMultilevel"/>
     <w:tmpl w:val="F4CCFF86"/>
@@ -4320,7 +4627,7 @@
       </w:rPr>
     </w:lvl>
   </w:abstractNum>
-  <w:abstractNum w:abstractNumId="7" w15:restartNumberingAfterBreak="0">
+  <w:abstractNum w:abstractNumId="8" w15:restartNumberingAfterBreak="0">
     <w:nsid w:val="70D72D85"/>
     <w:multiLevelType w:val="hybridMultilevel"/>
     <w:tmpl w:val="2A7432E6"/>
@@ -4434,7 +4741,7 @@
     </w:lvl>
   </w:abstractNum>
   <w:num w:numId="1" w16cid:durableId="1317763976">
-    <w:abstractNumId w:val="6"/>
+    <w:abstractNumId w:val="7"/>
   </w:num>
   <w:num w:numId="2" w16cid:durableId="482503186">
     <w:abstractNumId w:val="0"/>
@@ -4443,7 +4750,7 @@
     <w:abstractNumId w:val="4"/>
   </w:num>
   <w:num w:numId="4" w16cid:durableId="226887012">
-    <w:abstractNumId w:val="7"/>
+    <w:abstractNumId w:val="8"/>
   </w:num>
   <w:num w:numId="5" w16cid:durableId="1377580481">
     <w:abstractNumId w:val="5"/>
@@ -4456,6 +4763,9 @@
   </w:num>
   <w:num w:numId="8" w16cid:durableId="271089395">
     <w:abstractNumId w:val="2"/>
+  </w:num>
+  <w:num w:numId="9" w16cid:durableId="983697400">
+    <w:abstractNumId w:val="6"/>
   </w:num>
 </w:numbering>
 </file>

</xml_diff>